<commit_message>
adding Review and pdf documentation
</commit_message>
<xml_diff>
--- a/CREATING DICTIONARIES.docx
+++ b/CREATING DICTIONARIES.docx
@@ -101,7 +101,6 @@
         </w:rPr>
         <w:t> is an unordered set of </w:t>
       </w:r>
-      <w:proofErr w:type="gramStart"/>
       <w:r>
         <w:rPr>
           <w:rFonts w:ascii="Ubuntu Mono" w:eastAsia="Times New Roman" w:hAnsi="Ubuntu Mono" w:cs="Courier New"/>
@@ -109,17 +108,7 @@
           <w:shd w:val="clear" w:color="auto" w:fill="EAE9ED"/>
           <w:lang w:val="en-US" w:eastAsia="ru-RU"/>
         </w:rPr>
-        <w:t>key</w:t>
-      </w:r>
-      <w:proofErr w:type="gramEnd"/>
-      <w:r>
-        <w:rPr>
-          <w:rFonts w:ascii="Ubuntu Mono" w:eastAsia="Times New Roman" w:hAnsi="Ubuntu Mono" w:cs="Courier New"/>
-          <w:color w:val="15141F"/>
-          <w:shd w:val="clear" w:color="auto" w:fill="EAE9ED"/>
-          <w:lang w:val="en-US" w:eastAsia="ru-RU"/>
-        </w:rPr>
-        <w:t>: value</w:t>
+        <w:t>key: value</w:t>
       </w:r>
       <w:r>
         <w:rPr>
@@ -751,7 +740,6 @@
         </w:rPr>
         <w:t>A dictionary begins and ends with curly braces </w:t>
       </w:r>
-      <w:proofErr w:type="gramStart"/>
       <w:r>
         <w:rPr>
           <w:rFonts w:ascii="Ubuntu Mono" w:eastAsia="Times New Roman" w:hAnsi="Ubuntu Mono" w:cs="Courier New"/>
@@ -769,18 +757,7 @@
           <w:szCs w:val="27"/>
           <w:lang w:val="en-US" w:eastAsia="ru-RU"/>
         </w:rPr>
-        <w:t> and</w:t>
-      </w:r>
-      <w:proofErr w:type="gramEnd"/>
-      <w:r>
-        <w:rPr>
-          <w:rFonts w:ascii="Segoe UI" w:eastAsia="Times New Roman" w:hAnsi="Segoe UI" w:cs="Segoe UI"/>
-          <w:color w:val="10162F"/>
-          <w:sz w:val="27"/>
-          <w:szCs w:val="27"/>
-          <w:lang w:val="en-US" w:eastAsia="ru-RU"/>
-        </w:rPr>
-        <w:t> </w:t>
+        <w:t> and </w:t>
       </w:r>
       <w:r>
         <w:rPr>
@@ -1665,20 +1642,8 @@
           <w:szCs w:val="21"/>
           <w:lang w:val="en-US" w:eastAsia="ru-RU"/>
         </w:rPr>
-        <w:t> </w:t>
-      </w:r>
-      <w:proofErr w:type="gramStart"/>
-      <w:r>
-        <w:rPr>
-          <w:rFonts w:ascii="Consolas" w:eastAsia="Times New Roman" w:hAnsi="Consolas" w:cs="Times New Roman"/>
-          <w:color w:val="FFFFFF"/>
-          <w:sz w:val="21"/>
-          <w:szCs w:val="21"/>
-          <w:lang w:val="en-US" w:eastAsia="ru-RU"/>
-        </w:rPr>
-        <w:t>=  {</w:t>
-      </w:r>
-      <w:proofErr w:type="gramEnd"/>
+        <w:t> =  {</w:t>
+      </w:r>
       <w:r>
         <w:rPr>
           <w:rFonts w:ascii="Consolas" w:eastAsia="Times New Roman" w:hAnsi="Consolas" w:cs="Times New Roman"/>
@@ -1894,7 +1859,6 @@
         </w:rPr>
         <w:t>: </w:t>
       </w:r>
-      <w:proofErr w:type="gramStart"/>
       <w:r>
         <w:rPr>
           <w:rFonts w:ascii="Consolas" w:eastAsia="Times New Roman" w:hAnsi="Consolas" w:cs="Times New Roman"/>
@@ -1923,18 +1887,7 @@
           <w:szCs w:val="21"/>
           <w:lang w:val="en-US" w:eastAsia="ru-RU"/>
         </w:rPr>
-        <w:t>"</w:t>
-      </w:r>
-      <w:proofErr w:type="gramEnd"/>
-      <w:r>
-        <w:rPr>
-          <w:rFonts w:ascii="Consolas" w:eastAsia="Times New Roman" w:hAnsi="Consolas" w:cs="Times New Roman"/>
-          <w:color w:val="FFE083"/>
-          <w:sz w:val="21"/>
-          <w:szCs w:val="21"/>
-          <w:lang w:val="en-US" w:eastAsia="ru-RU"/>
-        </w:rPr>
-        <w:t>garage"</w:t>
+        <w:t>"garage"</w:t>
       </w:r>
       <w:r>
         <w:rPr>
@@ -4815,29 +4768,7 @@
           <w:lang w:val="en-US" w:eastAsia="ru-RU"/>
         </w:rPr>
         <w:lastRenderedPageBreak/>
-        <w:t xml:space="preserve">reliable. </w:t>
-      </w:r>
-      <w:proofErr w:type="gramStart"/>
-      <w:r>
-        <w:rPr>
-          <w:rFonts w:ascii="Segoe UI" w:eastAsia="Times New Roman" w:hAnsi="Segoe UI" w:cs="Segoe UI"/>
-          <w:color w:val="10162F"/>
-          <w:sz w:val="27"/>
-          <w:szCs w:val="27"/>
-          <w:lang w:val="en-US" w:eastAsia="ru-RU"/>
-        </w:rPr>
-        <w:t>So</w:t>
-      </w:r>
-      <w:proofErr w:type="gramEnd"/>
-      <w:r>
-        <w:rPr>
-          <w:rFonts w:ascii="Segoe UI" w:eastAsia="Times New Roman" w:hAnsi="Segoe UI" w:cs="Segoe UI"/>
-          <w:color w:val="10162F"/>
-          <w:sz w:val="27"/>
-          <w:szCs w:val="27"/>
-          <w:lang w:val="en-US" w:eastAsia="ru-RU"/>
-        </w:rPr>
-        <w:t xml:space="preserve"> the keys must always be unchangeable, </w:t>
+        <w:t xml:space="preserve">reliable. So the keys must always be unchangeable, </w:t>
       </w:r>
       <w:proofErr w:type="spellStart"/>
       <w:r>
@@ -8304,7 +8235,6 @@
         </w:rPr>
       </w:pPr>
       <w:proofErr w:type="spellStart"/>
-      <w:proofErr w:type="gramStart"/>
       <w:r>
         <w:rPr>
           <w:rFonts w:ascii="Ubuntu Mono" w:eastAsia="Times New Roman" w:hAnsi="Ubuntu Mono" w:cs="Courier New"/>
@@ -8336,7 +8266,6 @@
         <w:t>update</w:t>
       </w:r>
       <w:proofErr w:type="spellEnd"/>
-      <w:proofErr w:type="gramEnd"/>
       <w:r>
         <w:rPr>
           <w:rFonts w:ascii="Ubuntu Mono" w:eastAsia="Times New Roman" w:hAnsi="Ubuntu Mono" w:cs="Courier New"/>
@@ -8547,29 +8476,7 @@
           <w:szCs w:val="27"/>
           <w:lang w:val="en-US" w:eastAsia="ru-RU"/>
         </w:rPr>
-        <w:t> </w:t>
-      </w:r>
-      <w:proofErr w:type="gramStart"/>
-      <w:r>
-        <w:rPr>
-          <w:rFonts w:ascii="Segoe UI" w:eastAsia="Times New Roman" w:hAnsi="Segoe UI" w:cs="Segoe UI"/>
-          <w:color w:val="10162F"/>
-          <w:sz w:val="27"/>
-          <w:szCs w:val="27"/>
-          <w:lang w:val="en-US" w:eastAsia="ru-RU"/>
-        </w:rPr>
-        <w:t>looks</w:t>
-      </w:r>
-      <w:proofErr w:type="gramEnd"/>
-      <w:r>
-        <w:rPr>
-          <w:rFonts w:ascii="Segoe UI" w:eastAsia="Times New Roman" w:hAnsi="Segoe UI" w:cs="Segoe UI"/>
-          <w:color w:val="10162F"/>
-          <w:sz w:val="27"/>
-          <w:szCs w:val="27"/>
-          <w:lang w:val="en-US" w:eastAsia="ru-RU"/>
-        </w:rPr>
-        <w:t xml:space="preserve"> like:</w:t>
+        <w:t> looks like:</w:t>
       </w:r>
     </w:p>
     <w:p>
@@ -9130,18 +9037,7 @@
           <w:szCs w:val="27"/>
           <w:lang w:val="en-US" w:eastAsia="ru-RU"/>
         </w:rPr>
-        <w:t>user_</w:t>
-      </w:r>
-      <w:proofErr w:type="gramStart"/>
-      <w:r>
-        <w:rPr>
-          <w:rFonts w:ascii="Ubuntu Mono" w:eastAsia="Times New Roman" w:hAnsi="Ubuntu Mono" w:cs="Courier New"/>
-          <w:color w:val="FF8973"/>
-          <w:sz w:val="27"/>
-          <w:szCs w:val="27"/>
-          <w:lang w:val="en-US" w:eastAsia="ru-RU"/>
-        </w:rPr>
-        <w:t>ids</w:t>
+        <w:t>user_ids</w:t>
       </w:r>
       <w:r>
         <w:rPr>
@@ -9164,7 +9060,6 @@
         <w:t>update</w:t>
       </w:r>
       <w:proofErr w:type="spellEnd"/>
-      <w:proofErr w:type="gramEnd"/>
       <w:r>
         <w:rPr>
           <w:rFonts w:ascii="Ubuntu Mono" w:eastAsia="Times New Roman" w:hAnsi="Ubuntu Mono" w:cs="Courier New"/>
@@ -9672,18 +9567,7 @@
           <w:szCs w:val="21"/>
           <w:lang w:val="en-US" w:eastAsia="ru-RU"/>
         </w:rPr>
-        <w:t>user_</w:t>
-      </w:r>
-      <w:proofErr w:type="gramStart"/>
-      <w:r>
-        <w:rPr>
-          <w:rFonts w:ascii="Consolas" w:eastAsia="Times New Roman" w:hAnsi="Consolas" w:cs="Times New Roman"/>
-          <w:color w:val="FF8973"/>
-          <w:sz w:val="21"/>
-          <w:szCs w:val="21"/>
-          <w:lang w:val="en-US" w:eastAsia="ru-RU"/>
-        </w:rPr>
-        <w:t>ids</w:t>
+        <w:t>user_ids</w:t>
       </w:r>
       <w:r>
         <w:rPr>
@@ -9706,7 +9590,6 @@
         <w:t>update</w:t>
       </w:r>
       <w:proofErr w:type="spellEnd"/>
-      <w:proofErr w:type="gramEnd"/>
       <w:r>
         <w:rPr>
           <w:rFonts w:ascii="Consolas" w:eastAsia="Times New Roman" w:hAnsi="Consolas" w:cs="Times New Roman"/>
@@ -11337,18 +11220,7 @@
           <w:szCs w:val="21"/>
           <w:lang w:val="en-US" w:eastAsia="ru-RU"/>
         </w:rPr>
-        <w:t>oscar_</w:t>
-      </w:r>
-      <w:proofErr w:type="gramStart"/>
-      <w:r>
-        <w:rPr>
-          <w:rFonts w:ascii="Consolas" w:eastAsia="Times New Roman" w:hAnsi="Consolas" w:cs="Times New Roman"/>
-          <w:color w:val="FF8973"/>
-          <w:sz w:val="21"/>
-          <w:szCs w:val="21"/>
-          <w:lang w:val="en-US" w:eastAsia="ru-RU"/>
-        </w:rPr>
-        <w:t>winners</w:t>
+        <w:t>oscar_winners</w:t>
       </w:r>
       <w:proofErr w:type="spellEnd"/>
       <w:r>
@@ -11361,7 +11233,6 @@
         </w:rPr>
         <w:t>[</w:t>
       </w:r>
-      <w:proofErr w:type="gramEnd"/>
       <w:r>
         <w:rPr>
           <w:rFonts w:ascii="Consolas" w:eastAsia="Times New Roman" w:hAnsi="Consolas" w:cs="Times New Roman"/>
@@ -11427,18 +11298,7 @@
           <w:szCs w:val="21"/>
           <w:lang w:val="en-US" w:eastAsia="ru-RU"/>
         </w:rPr>
-        <w:t>oscar_</w:t>
-      </w:r>
-      <w:proofErr w:type="gramStart"/>
-      <w:r>
-        <w:rPr>
-          <w:rFonts w:ascii="Consolas" w:eastAsia="Times New Roman" w:hAnsi="Consolas" w:cs="Times New Roman"/>
-          <w:color w:val="FF8973"/>
-          <w:sz w:val="21"/>
-          <w:szCs w:val="21"/>
-          <w:lang w:val="en-US" w:eastAsia="ru-RU"/>
-        </w:rPr>
-        <w:t>winners</w:t>
+        <w:t>oscar_winners</w:t>
       </w:r>
       <w:proofErr w:type="spellEnd"/>
       <w:r>
@@ -11451,7 +11311,6 @@
         </w:rPr>
         <w:t>[</w:t>
       </w:r>
-      <w:proofErr w:type="gramEnd"/>
       <w:r>
         <w:rPr>
           <w:rFonts w:ascii="Consolas" w:eastAsia="Times New Roman" w:hAnsi="Consolas" w:cs="Times New Roman"/>
@@ -12077,20 +11936,8 @@
           <w:szCs w:val="27"/>
           <w:lang w:val="en-US" w:eastAsia="ru-RU"/>
         </w:rPr>
-        <w:t xml:space="preserve"> </w:t>
-      </w:r>
-      <w:proofErr w:type="gramStart"/>
-      <w:r>
-        <w:rPr>
-          <w:rFonts w:ascii="Ubuntu Mono" w:eastAsia="Times New Roman" w:hAnsi="Ubuntu Mono" w:cs="Courier New"/>
-          <w:color w:val="FFFFFF"/>
-          <w:sz w:val="27"/>
-          <w:szCs w:val="27"/>
-          <w:lang w:val="en-US" w:eastAsia="ru-RU"/>
-        </w:rPr>
-        <w:t>zip(</w:t>
-      </w:r>
-      <w:proofErr w:type="gramEnd"/>
+        <w:t xml:space="preserve"> zip(</w:t>
+      </w:r>
       <w:r>
         <w:rPr>
           <w:rFonts w:ascii="Ubuntu Mono" w:eastAsia="Times New Roman" w:hAnsi="Ubuntu Mono" w:cs="Courier New"/>
@@ -12408,7 +12255,6 @@
         </w:rPr>
         <w:t>Creates a </w:t>
       </w:r>
-      <w:proofErr w:type="gramStart"/>
       <w:r>
         <w:rPr>
           <w:rFonts w:ascii="Ubuntu Mono" w:eastAsia="Times New Roman" w:hAnsi="Ubuntu Mono" w:cs="Courier New"/>
@@ -12426,18 +12272,7 @@
           <w:szCs w:val="27"/>
           <w:lang w:val="en-US" w:eastAsia="ru-RU"/>
         </w:rPr>
-        <w:t> :</w:t>
-      </w:r>
-      <w:proofErr w:type="gramEnd"/>
-      <w:r>
-        <w:rPr>
-          <w:rFonts w:ascii="Segoe UI" w:eastAsia="Times New Roman" w:hAnsi="Segoe UI" w:cs="Segoe UI"/>
-          <w:color w:val="10162F"/>
-          <w:sz w:val="27"/>
-          <w:szCs w:val="27"/>
-          <w:lang w:val="en-US" w:eastAsia="ru-RU"/>
-        </w:rPr>
-        <w:t> </w:t>
+        <w:t> : </w:t>
       </w:r>
       <w:r>
         <w:rPr>
@@ -13022,20 +12857,8 @@
           <w:szCs w:val="27"/>
           <w:lang w:val="en-US" w:eastAsia="ru-RU"/>
         </w:rPr>
-        <w:t xml:space="preserve"> = </w:t>
-      </w:r>
-      <w:proofErr w:type="gramStart"/>
-      <w:r>
-        <w:rPr>
-          <w:rFonts w:ascii="Ubuntu Mono" w:eastAsia="Times New Roman" w:hAnsi="Ubuntu Mono" w:cs="Courier New"/>
-          <w:color w:val="FFFFFF"/>
-          <w:sz w:val="27"/>
-          <w:szCs w:val="27"/>
-          <w:lang w:val="en-US" w:eastAsia="ru-RU"/>
-        </w:rPr>
-        <w:t>zip(</w:t>
-      </w:r>
-      <w:proofErr w:type="gramEnd"/>
+        <w:t xml:space="preserve"> = zip(</w:t>
+      </w:r>
       <w:r>
         <w:rPr>
           <w:rFonts w:ascii="Ubuntu Mono" w:eastAsia="Times New Roman" w:hAnsi="Ubuntu Mono" w:cs="Courier New"/>
@@ -13770,20 +13593,8 @@
           <w:szCs w:val="21"/>
           <w:lang w:val="en-US" w:eastAsia="ru-RU"/>
         </w:rPr>
-        <w:t> = </w:t>
-      </w:r>
-      <w:proofErr w:type="gramStart"/>
-      <w:r>
-        <w:rPr>
-          <w:rFonts w:ascii="Consolas" w:eastAsia="Times New Roman" w:hAnsi="Consolas" w:cs="Times New Roman"/>
-          <w:color w:val="FFFFFF"/>
-          <w:sz w:val="21"/>
-          <w:szCs w:val="21"/>
-          <w:lang w:val="en-US" w:eastAsia="ru-RU"/>
-        </w:rPr>
-        <w:t>zip(</w:t>
-      </w:r>
-      <w:proofErr w:type="gramEnd"/>
+        <w:t> = zip(</w:t>
+      </w:r>
       <w:r>
         <w:rPr>
           <w:rFonts w:ascii="Consolas" w:eastAsia="Times New Roman" w:hAnsi="Consolas" w:cs="Times New Roman"/>
@@ -14178,6 +13989,1503 @@
     </w:p>
     <w:p>
       <w:pPr>
+        <w:spacing w:after="0" w:line="240" w:lineRule="auto"/>
+        <w:rPr>
+          <w:rFonts w:ascii="Segoe UI" w:eastAsia="Times New Roman" w:hAnsi="Segoe UI" w:cs="Segoe UI"/>
+          <w:color w:val="10162F"/>
+          <w:sz w:val="27"/>
+          <w:szCs w:val="27"/>
+          <w:lang w:val="en-US" w:eastAsia="ru-RU"/>
+        </w:rPr>
+      </w:pPr>
+      <w:r>
+        <w:rPr>
+          <w:rFonts w:ascii="Segoe UI" w:eastAsia="Times New Roman" w:hAnsi="Segoe UI" w:cs="Segoe UI"/>
+          <w:b/>
+          <w:bCs/>
+          <w:color w:val="10162F"/>
+          <w:sz w:val="27"/>
+          <w:szCs w:val="27"/>
+          <w:lang w:val="en-US" w:eastAsia="ru-RU"/>
+        </w:rPr>
+        <w:lastRenderedPageBreak/>
+        <w:t>Review</w:t>
+      </w:r>
+    </w:p>
+    <w:p>
+      <w:pPr>
+        <w:spacing w:after="100" w:afterAutospacing="1" w:line="240" w:lineRule="auto"/>
+        <w:rPr>
+          <w:rFonts w:ascii="Segoe UI" w:eastAsia="Times New Roman" w:hAnsi="Segoe UI" w:cs="Segoe UI"/>
+          <w:color w:val="10162F"/>
+          <w:sz w:val="27"/>
+          <w:szCs w:val="27"/>
+          <w:lang w:val="en-US" w:eastAsia="ru-RU"/>
+        </w:rPr>
+      </w:pPr>
+      <w:r>
+        <w:rPr>
+          <w:rFonts w:ascii="Segoe UI" w:eastAsia="Times New Roman" w:hAnsi="Segoe UI" w:cs="Segoe UI"/>
+          <w:color w:val="10162F"/>
+          <w:sz w:val="27"/>
+          <w:szCs w:val="27"/>
+          <w:lang w:val="en-US" w:eastAsia="ru-RU"/>
+        </w:rPr>
+        <w:t>So far we have learned:</w:t>
+      </w:r>
+    </w:p>
+    <w:p>
+      <w:pPr>
+        <w:numPr>
+          <w:ilvl w:val="0"/>
+          <w:numId w:val="5"/>
+        </w:numPr>
+        <w:spacing w:before="100" w:beforeAutospacing="1" w:after="100" w:afterAutospacing="1" w:line="240" w:lineRule="auto"/>
+        <w:rPr>
+          <w:rFonts w:ascii="Segoe UI" w:eastAsia="Times New Roman" w:hAnsi="Segoe UI" w:cs="Segoe UI"/>
+          <w:color w:val="10162F"/>
+          <w:sz w:val="27"/>
+          <w:szCs w:val="27"/>
+          <w:lang w:eastAsia="ru-RU"/>
+        </w:rPr>
+      </w:pPr>
+      <w:proofErr w:type="spellStart"/>
+      <w:r>
+        <w:rPr>
+          <w:rFonts w:ascii="Segoe UI" w:eastAsia="Times New Roman" w:hAnsi="Segoe UI" w:cs="Segoe UI"/>
+          <w:color w:val="10162F"/>
+          <w:sz w:val="27"/>
+          <w:szCs w:val="27"/>
+          <w:lang w:eastAsia="ru-RU"/>
+        </w:rPr>
+        <w:t>How</w:t>
+      </w:r>
+      <w:proofErr w:type="spellEnd"/>
+      <w:r>
+        <w:rPr>
+          <w:rFonts w:ascii="Segoe UI" w:eastAsia="Times New Roman" w:hAnsi="Segoe UI" w:cs="Segoe UI"/>
+          <w:color w:val="10162F"/>
+          <w:sz w:val="27"/>
+          <w:szCs w:val="27"/>
+          <w:lang w:eastAsia="ru-RU"/>
+        </w:rPr>
+        <w:t xml:space="preserve"> </w:t>
+      </w:r>
+      <w:proofErr w:type="spellStart"/>
+      <w:r>
+        <w:rPr>
+          <w:rFonts w:ascii="Segoe UI" w:eastAsia="Times New Roman" w:hAnsi="Segoe UI" w:cs="Segoe UI"/>
+          <w:color w:val="10162F"/>
+          <w:sz w:val="27"/>
+          <w:szCs w:val="27"/>
+          <w:lang w:eastAsia="ru-RU"/>
+        </w:rPr>
+        <w:t>to</w:t>
+      </w:r>
+      <w:proofErr w:type="spellEnd"/>
+      <w:r>
+        <w:rPr>
+          <w:rFonts w:ascii="Segoe UI" w:eastAsia="Times New Roman" w:hAnsi="Segoe UI" w:cs="Segoe UI"/>
+          <w:color w:val="10162F"/>
+          <w:sz w:val="27"/>
+          <w:szCs w:val="27"/>
+          <w:lang w:eastAsia="ru-RU"/>
+        </w:rPr>
+        <w:t xml:space="preserve"> </w:t>
+      </w:r>
+      <w:proofErr w:type="spellStart"/>
+      <w:r>
+        <w:rPr>
+          <w:rFonts w:ascii="Segoe UI" w:eastAsia="Times New Roman" w:hAnsi="Segoe UI" w:cs="Segoe UI"/>
+          <w:color w:val="10162F"/>
+          <w:sz w:val="27"/>
+          <w:szCs w:val="27"/>
+          <w:lang w:eastAsia="ru-RU"/>
+        </w:rPr>
+        <w:t>create</w:t>
+      </w:r>
+      <w:proofErr w:type="spellEnd"/>
+      <w:r>
+        <w:rPr>
+          <w:rFonts w:ascii="Segoe UI" w:eastAsia="Times New Roman" w:hAnsi="Segoe UI" w:cs="Segoe UI"/>
+          <w:color w:val="10162F"/>
+          <w:sz w:val="27"/>
+          <w:szCs w:val="27"/>
+          <w:lang w:eastAsia="ru-RU"/>
+        </w:rPr>
+        <w:t xml:space="preserve"> a </w:t>
+      </w:r>
+      <w:proofErr w:type="spellStart"/>
+      <w:r>
+        <w:rPr>
+          <w:rFonts w:ascii="Segoe UI" w:eastAsia="Times New Roman" w:hAnsi="Segoe UI" w:cs="Segoe UI"/>
+          <w:color w:val="10162F"/>
+          <w:sz w:val="27"/>
+          <w:szCs w:val="27"/>
+          <w:lang w:eastAsia="ru-RU"/>
+        </w:rPr>
+        <w:t>dictionary</w:t>
+      </w:r>
+      <w:proofErr w:type="spellEnd"/>
+    </w:p>
+    <w:p>
+      <w:pPr>
+        <w:numPr>
+          <w:ilvl w:val="0"/>
+          <w:numId w:val="5"/>
+        </w:numPr>
+        <w:spacing w:before="100" w:beforeAutospacing="1" w:after="100" w:afterAutospacing="1" w:line="240" w:lineRule="auto"/>
+        <w:rPr>
+          <w:rFonts w:ascii="Segoe UI" w:eastAsia="Times New Roman" w:hAnsi="Segoe UI" w:cs="Segoe UI"/>
+          <w:color w:val="10162F"/>
+          <w:sz w:val="27"/>
+          <w:szCs w:val="27"/>
+          <w:lang w:val="en-US" w:eastAsia="ru-RU"/>
+        </w:rPr>
+      </w:pPr>
+      <w:r>
+        <w:rPr>
+          <w:rFonts w:ascii="Segoe UI" w:eastAsia="Times New Roman" w:hAnsi="Segoe UI" w:cs="Segoe UI"/>
+          <w:color w:val="10162F"/>
+          <w:sz w:val="27"/>
+          <w:szCs w:val="27"/>
+          <w:lang w:val="en-US" w:eastAsia="ru-RU"/>
+        </w:rPr>
+        <w:t>How to add elements to a dictionary</w:t>
+      </w:r>
+    </w:p>
+    <w:p>
+      <w:pPr>
+        <w:numPr>
+          <w:ilvl w:val="0"/>
+          <w:numId w:val="5"/>
+        </w:numPr>
+        <w:spacing w:before="100" w:beforeAutospacing="1" w:after="100" w:afterAutospacing="1" w:line="240" w:lineRule="auto"/>
+        <w:rPr>
+          <w:rFonts w:ascii="Segoe UI" w:eastAsia="Times New Roman" w:hAnsi="Segoe UI" w:cs="Segoe UI"/>
+          <w:color w:val="10162F"/>
+          <w:sz w:val="27"/>
+          <w:szCs w:val="27"/>
+          <w:lang w:val="en-US" w:eastAsia="ru-RU"/>
+        </w:rPr>
+      </w:pPr>
+      <w:r>
+        <w:rPr>
+          <w:rFonts w:ascii="Segoe UI" w:eastAsia="Times New Roman" w:hAnsi="Segoe UI" w:cs="Segoe UI"/>
+          <w:color w:val="10162F"/>
+          <w:sz w:val="27"/>
+          <w:szCs w:val="27"/>
+          <w:lang w:val="en-US" w:eastAsia="ru-RU"/>
+        </w:rPr>
+        <w:t>How to update elements in a dictionary</w:t>
+      </w:r>
+    </w:p>
+    <w:p>
+      <w:pPr>
+        <w:numPr>
+          <w:ilvl w:val="0"/>
+          <w:numId w:val="5"/>
+        </w:numPr>
+        <w:spacing w:before="100" w:beforeAutospacing="1" w:after="100" w:afterAutospacing="1" w:line="240" w:lineRule="auto"/>
+        <w:rPr>
+          <w:rFonts w:ascii="Segoe UI" w:eastAsia="Times New Roman" w:hAnsi="Segoe UI" w:cs="Segoe UI"/>
+          <w:color w:val="10162F"/>
+          <w:sz w:val="27"/>
+          <w:szCs w:val="27"/>
+          <w:lang w:val="en-US" w:eastAsia="ru-RU"/>
+        </w:rPr>
+      </w:pPr>
+      <w:r>
+        <w:rPr>
+          <w:rFonts w:ascii="Segoe UI" w:eastAsia="Times New Roman" w:hAnsi="Segoe UI" w:cs="Segoe UI"/>
+          <w:color w:val="10162F"/>
+          <w:sz w:val="27"/>
+          <w:szCs w:val="27"/>
+          <w:lang w:val="en-US" w:eastAsia="ru-RU"/>
+        </w:rPr>
+        <w:t xml:space="preserve">How to use a </w:t>
+      </w:r>
+      <w:proofErr w:type="spellStart"/>
+      <w:r>
+        <w:rPr>
+          <w:rFonts w:ascii="Segoe UI" w:eastAsia="Times New Roman" w:hAnsi="Segoe UI" w:cs="Segoe UI"/>
+          <w:color w:val="10162F"/>
+          <w:sz w:val="27"/>
+          <w:szCs w:val="27"/>
+          <w:lang w:val="en-US" w:eastAsia="ru-RU"/>
+        </w:rPr>
+        <w:t>dict</w:t>
+      </w:r>
+      <w:proofErr w:type="spellEnd"/>
+      <w:r>
+        <w:rPr>
+          <w:rFonts w:ascii="Segoe UI" w:eastAsia="Times New Roman" w:hAnsi="Segoe UI" w:cs="Segoe UI"/>
+          <w:color w:val="10162F"/>
+          <w:sz w:val="27"/>
+          <w:szCs w:val="27"/>
+          <w:lang w:val="en-US" w:eastAsia="ru-RU"/>
+        </w:rPr>
+        <w:t xml:space="preserve"> comprehension to create a dictionary from two lists</w:t>
+      </w:r>
+    </w:p>
+    <w:p>
+      <w:pPr>
+        <w:spacing w:after="0" w:line="240" w:lineRule="auto"/>
+        <w:rPr>
+          <w:rFonts w:ascii="Segoe UI" w:eastAsia="Times New Roman" w:hAnsi="Segoe UI" w:cs="Segoe UI"/>
+          <w:color w:val="10162F"/>
+          <w:sz w:val="27"/>
+          <w:szCs w:val="27"/>
+          <w:lang w:val="en-US" w:eastAsia="ru-RU"/>
+        </w:rPr>
+      </w:pPr>
+      <w:r>
+        <w:rPr>
+          <w:rFonts w:ascii="Segoe UI" w:eastAsia="Times New Roman" w:hAnsi="Segoe UI" w:cs="Segoe UI"/>
+          <w:color w:val="10162F"/>
+          <w:sz w:val="27"/>
+          <w:szCs w:val="27"/>
+          <w:lang w:val="en-US" w:eastAsia="ru-RU"/>
+        </w:rPr>
+        <w:t>Let’s practice these skills!</w:t>
+      </w:r>
+    </w:p>
+    <w:p>
+      <w:pPr>
+        <w:spacing w:before="100" w:beforeAutospacing="1" w:after="100" w:afterAutospacing="1" w:line="240" w:lineRule="auto"/>
+        <w:outlineLvl w:val="2"/>
+        <w:rPr>
+          <w:rFonts w:ascii="Segoe UI" w:eastAsia="Times New Roman" w:hAnsi="Segoe UI" w:cs="Segoe UI"/>
+          <w:b/>
+          <w:bCs/>
+          <w:color w:val="10162F"/>
+          <w:sz w:val="27"/>
+          <w:szCs w:val="27"/>
+          <w:lang w:val="en-US" w:eastAsia="ru-RU"/>
+        </w:rPr>
+      </w:pPr>
+      <w:r>
+        <w:rPr>
+          <w:rFonts w:ascii="Segoe UI" w:eastAsia="Times New Roman" w:hAnsi="Segoe UI" w:cs="Segoe UI"/>
+          <w:b/>
+          <w:bCs/>
+          <w:color w:val="10162F"/>
+          <w:sz w:val="27"/>
+          <w:szCs w:val="27"/>
+          <w:lang w:val="en-US" w:eastAsia="ru-RU"/>
+        </w:rPr>
+        <w:t>Instructions</w:t>
+      </w:r>
+    </w:p>
+    <w:p>
+      <w:pPr>
+        <w:spacing w:after="0" w:line="240" w:lineRule="auto"/>
+        <w:rPr>
+          <w:rFonts w:ascii="Segoe UI" w:eastAsia="Times New Roman" w:hAnsi="Segoe UI" w:cs="Segoe UI"/>
+          <w:color w:val="10162F"/>
+          <w:sz w:val="27"/>
+          <w:szCs w:val="27"/>
+          <w:lang w:val="en-US" w:eastAsia="ru-RU"/>
+        </w:rPr>
+      </w:pPr>
+      <w:r>
+        <w:rPr>
+          <w:rFonts w:ascii="Segoe UI" w:eastAsia="Times New Roman" w:hAnsi="Segoe UI" w:cs="Segoe UI"/>
+          <w:b/>
+          <w:bCs/>
+          <w:color w:val="10162F"/>
+          <w:sz w:val="27"/>
+          <w:szCs w:val="27"/>
+          <w:lang w:val="en-US" w:eastAsia="ru-RU"/>
+        </w:rPr>
+        <w:t>1.</w:t>
+      </w:r>
+    </w:p>
+    <w:p>
+      <w:pPr>
+        <w:spacing w:after="100" w:afterAutospacing="1" w:line="240" w:lineRule="auto"/>
+        <w:rPr>
+          <w:rFonts w:ascii="Segoe UI" w:eastAsia="Times New Roman" w:hAnsi="Segoe UI" w:cs="Segoe UI"/>
+          <w:color w:val="10162F"/>
+          <w:sz w:val="27"/>
+          <w:szCs w:val="27"/>
+          <w:lang w:val="en-US" w:eastAsia="ru-RU"/>
+        </w:rPr>
+      </w:pPr>
+      <w:r>
+        <w:rPr>
+          <w:rFonts w:ascii="Segoe UI" w:eastAsia="Times New Roman" w:hAnsi="Segoe UI" w:cs="Segoe UI"/>
+          <w:color w:val="10162F"/>
+          <w:sz w:val="27"/>
+          <w:szCs w:val="27"/>
+          <w:lang w:val="en-US" w:eastAsia="ru-RU"/>
+        </w:rPr>
+        <w:t>We are building a music streaming service. We have provided two lists, representing songs in a user’s library and the amount of times each song has been played.</w:t>
+      </w:r>
+    </w:p>
+    <w:p>
+      <w:pPr>
+        <w:spacing w:after="0" w:line="240" w:lineRule="auto"/>
+        <w:rPr>
+          <w:rFonts w:ascii="Segoe UI" w:eastAsia="Times New Roman" w:hAnsi="Segoe UI" w:cs="Segoe UI"/>
+          <w:color w:val="10162F"/>
+          <w:sz w:val="27"/>
+          <w:szCs w:val="27"/>
+          <w:lang w:val="en-US" w:eastAsia="ru-RU"/>
+        </w:rPr>
+      </w:pPr>
+      <w:r>
+        <w:rPr>
+          <w:rFonts w:ascii="Segoe UI" w:eastAsia="Times New Roman" w:hAnsi="Segoe UI" w:cs="Segoe UI"/>
+          <w:color w:val="10162F"/>
+          <w:sz w:val="27"/>
+          <w:szCs w:val="27"/>
+          <w:lang w:val="en-US" w:eastAsia="ru-RU"/>
+        </w:rPr>
+        <w:t xml:space="preserve">Using a </w:t>
+      </w:r>
+      <w:proofErr w:type="spellStart"/>
+      <w:r>
+        <w:rPr>
+          <w:rFonts w:ascii="Segoe UI" w:eastAsia="Times New Roman" w:hAnsi="Segoe UI" w:cs="Segoe UI"/>
+          <w:color w:val="10162F"/>
+          <w:sz w:val="27"/>
+          <w:szCs w:val="27"/>
+          <w:lang w:val="en-US" w:eastAsia="ru-RU"/>
+        </w:rPr>
+        <w:t>dict</w:t>
+      </w:r>
+      <w:proofErr w:type="spellEnd"/>
+      <w:r>
+        <w:rPr>
+          <w:rFonts w:ascii="Segoe UI" w:eastAsia="Times New Roman" w:hAnsi="Segoe UI" w:cs="Segoe UI"/>
+          <w:color w:val="10162F"/>
+          <w:sz w:val="27"/>
+          <w:szCs w:val="27"/>
+          <w:lang w:val="en-US" w:eastAsia="ru-RU"/>
+        </w:rPr>
+        <w:t xml:space="preserve"> comprehension, create a dictionary called </w:t>
+      </w:r>
+      <w:r>
+        <w:rPr>
+          <w:rFonts w:ascii="Ubuntu Mono" w:eastAsia="Times New Roman" w:hAnsi="Ubuntu Mono" w:cs="Courier New"/>
+          <w:color w:val="15141F"/>
+          <w:shd w:val="clear" w:color="auto" w:fill="EAE9ED"/>
+          <w:lang w:val="en-US" w:eastAsia="ru-RU"/>
+        </w:rPr>
+        <w:t>plays</w:t>
+      </w:r>
+      <w:r>
+        <w:rPr>
+          <w:rFonts w:ascii="Segoe UI" w:eastAsia="Times New Roman" w:hAnsi="Segoe UI" w:cs="Segoe UI"/>
+          <w:color w:val="10162F"/>
+          <w:sz w:val="27"/>
+          <w:szCs w:val="27"/>
+          <w:lang w:val="en-US" w:eastAsia="ru-RU"/>
+        </w:rPr>
+        <w:t> that goes through </w:t>
+      </w:r>
+      <w:r>
+        <w:rPr>
+          <w:rFonts w:ascii="Ubuntu Mono" w:eastAsia="Times New Roman" w:hAnsi="Ubuntu Mono" w:cs="Courier New"/>
+          <w:color w:val="15141F"/>
+          <w:shd w:val="clear" w:color="auto" w:fill="EAE9ED"/>
+          <w:lang w:val="en-US" w:eastAsia="ru-RU"/>
+        </w:rPr>
+        <w:t xml:space="preserve">zip(songs, </w:t>
+      </w:r>
+      <w:proofErr w:type="spellStart"/>
+      <w:r>
+        <w:rPr>
+          <w:rFonts w:ascii="Ubuntu Mono" w:eastAsia="Times New Roman" w:hAnsi="Ubuntu Mono" w:cs="Courier New"/>
+          <w:color w:val="15141F"/>
+          <w:shd w:val="clear" w:color="auto" w:fill="EAE9ED"/>
+          <w:lang w:val="en-US" w:eastAsia="ru-RU"/>
+        </w:rPr>
+        <w:t>playcounts</w:t>
+      </w:r>
+      <w:proofErr w:type="spellEnd"/>
+      <w:r>
+        <w:rPr>
+          <w:rFonts w:ascii="Ubuntu Mono" w:eastAsia="Times New Roman" w:hAnsi="Ubuntu Mono" w:cs="Courier New"/>
+          <w:color w:val="15141F"/>
+          <w:shd w:val="clear" w:color="auto" w:fill="EAE9ED"/>
+          <w:lang w:val="en-US" w:eastAsia="ru-RU"/>
+        </w:rPr>
+        <w:t>)</w:t>
+      </w:r>
+      <w:r>
+        <w:rPr>
+          <w:rFonts w:ascii="Segoe UI" w:eastAsia="Times New Roman" w:hAnsi="Segoe UI" w:cs="Segoe UI"/>
+          <w:color w:val="10162F"/>
+          <w:sz w:val="27"/>
+          <w:szCs w:val="27"/>
+          <w:lang w:val="en-US" w:eastAsia="ru-RU"/>
+        </w:rPr>
+        <w:t> and creates a </w:t>
+      </w:r>
+      <w:proofErr w:type="spellStart"/>
+      <w:r>
+        <w:rPr>
+          <w:rFonts w:ascii="Ubuntu Mono" w:eastAsia="Times New Roman" w:hAnsi="Ubuntu Mono" w:cs="Courier New"/>
+          <w:color w:val="15141F"/>
+          <w:shd w:val="clear" w:color="auto" w:fill="EAE9ED"/>
+          <w:lang w:val="en-US" w:eastAsia="ru-RU"/>
+        </w:rPr>
+        <w:t>song</w:t>
+      </w:r>
+      <w:r>
+        <w:rPr>
+          <w:rFonts w:ascii="Segoe UI" w:eastAsia="Times New Roman" w:hAnsi="Segoe UI" w:cs="Segoe UI"/>
+          <w:color w:val="10162F"/>
+          <w:sz w:val="27"/>
+          <w:szCs w:val="27"/>
+          <w:lang w:val="en-US" w:eastAsia="ru-RU"/>
+        </w:rPr>
+        <w:t>:</w:t>
+      </w:r>
+      <w:r>
+        <w:rPr>
+          <w:rFonts w:ascii="Ubuntu Mono" w:eastAsia="Times New Roman" w:hAnsi="Ubuntu Mono" w:cs="Courier New"/>
+          <w:color w:val="15141F"/>
+          <w:shd w:val="clear" w:color="auto" w:fill="EAE9ED"/>
+          <w:lang w:val="en-US" w:eastAsia="ru-RU"/>
+        </w:rPr>
+        <w:t>playcount</w:t>
+      </w:r>
+      <w:proofErr w:type="spellEnd"/>
+      <w:r>
+        <w:rPr>
+          <w:rFonts w:ascii="Segoe UI" w:eastAsia="Times New Roman" w:hAnsi="Segoe UI" w:cs="Segoe UI"/>
+          <w:color w:val="10162F"/>
+          <w:sz w:val="27"/>
+          <w:szCs w:val="27"/>
+          <w:lang w:val="en-US" w:eastAsia="ru-RU"/>
+        </w:rPr>
+        <w:t> pair for each </w:t>
+      </w:r>
+      <w:r>
+        <w:rPr>
+          <w:rFonts w:ascii="Ubuntu Mono" w:eastAsia="Times New Roman" w:hAnsi="Ubuntu Mono" w:cs="Courier New"/>
+          <w:color w:val="15141F"/>
+          <w:shd w:val="clear" w:color="auto" w:fill="EAE9ED"/>
+          <w:lang w:val="en-US" w:eastAsia="ru-RU"/>
+        </w:rPr>
+        <w:t>song</w:t>
+      </w:r>
+      <w:r>
+        <w:rPr>
+          <w:rFonts w:ascii="Segoe UI" w:eastAsia="Times New Roman" w:hAnsi="Segoe UI" w:cs="Segoe UI"/>
+          <w:color w:val="10162F"/>
+          <w:sz w:val="27"/>
+          <w:szCs w:val="27"/>
+          <w:lang w:val="en-US" w:eastAsia="ru-RU"/>
+        </w:rPr>
+        <w:t> in </w:t>
+      </w:r>
+      <w:r>
+        <w:rPr>
+          <w:rFonts w:ascii="Ubuntu Mono" w:eastAsia="Times New Roman" w:hAnsi="Ubuntu Mono" w:cs="Courier New"/>
+          <w:color w:val="15141F"/>
+          <w:shd w:val="clear" w:color="auto" w:fill="EAE9ED"/>
+          <w:lang w:val="en-US" w:eastAsia="ru-RU"/>
+        </w:rPr>
+        <w:t>songs</w:t>
+      </w:r>
+      <w:r>
+        <w:rPr>
+          <w:rFonts w:ascii="Segoe UI" w:eastAsia="Times New Roman" w:hAnsi="Segoe UI" w:cs="Segoe UI"/>
+          <w:color w:val="10162F"/>
+          <w:sz w:val="27"/>
+          <w:szCs w:val="27"/>
+          <w:lang w:val="en-US" w:eastAsia="ru-RU"/>
+        </w:rPr>
+        <w:t> and each </w:t>
+      </w:r>
+      <w:proofErr w:type="spellStart"/>
+      <w:r>
+        <w:rPr>
+          <w:rFonts w:ascii="Ubuntu Mono" w:eastAsia="Times New Roman" w:hAnsi="Ubuntu Mono" w:cs="Courier New"/>
+          <w:color w:val="15141F"/>
+          <w:shd w:val="clear" w:color="auto" w:fill="EAE9ED"/>
+          <w:lang w:val="en-US" w:eastAsia="ru-RU"/>
+        </w:rPr>
+        <w:t>playcount</w:t>
+      </w:r>
+      <w:proofErr w:type="spellEnd"/>
+      <w:r>
+        <w:rPr>
+          <w:rFonts w:ascii="Segoe UI" w:eastAsia="Times New Roman" w:hAnsi="Segoe UI" w:cs="Segoe UI"/>
+          <w:color w:val="10162F"/>
+          <w:sz w:val="27"/>
+          <w:szCs w:val="27"/>
+          <w:lang w:val="en-US" w:eastAsia="ru-RU"/>
+        </w:rPr>
+        <w:t> in </w:t>
+      </w:r>
+      <w:proofErr w:type="spellStart"/>
+      <w:r>
+        <w:rPr>
+          <w:rFonts w:ascii="Ubuntu Mono" w:eastAsia="Times New Roman" w:hAnsi="Ubuntu Mono" w:cs="Courier New"/>
+          <w:color w:val="15141F"/>
+          <w:shd w:val="clear" w:color="auto" w:fill="EAE9ED"/>
+          <w:lang w:val="en-US" w:eastAsia="ru-RU"/>
+        </w:rPr>
+        <w:t>playcounts</w:t>
+      </w:r>
+      <w:proofErr w:type="spellEnd"/>
+      <w:r>
+        <w:rPr>
+          <w:rFonts w:ascii="Segoe UI" w:eastAsia="Times New Roman" w:hAnsi="Segoe UI" w:cs="Segoe UI"/>
+          <w:color w:val="10162F"/>
+          <w:sz w:val="27"/>
+          <w:szCs w:val="27"/>
+          <w:lang w:val="en-US" w:eastAsia="ru-RU"/>
+        </w:rPr>
+        <w:t>.</w:t>
+      </w:r>
+    </w:p>
+    <w:p>
+      <w:pPr>
+        <w:shd w:val="clear" w:color="auto" w:fill="37C3BE"/>
+        <w:spacing w:after="0" w:line="240" w:lineRule="auto"/>
+        <w:rPr>
+          <w:rFonts w:ascii="Segoe UI" w:eastAsia="Times New Roman" w:hAnsi="Segoe UI" w:cs="Segoe UI"/>
+          <w:color w:val="FFFFFF"/>
+          <w:sz w:val="2"/>
+          <w:szCs w:val="2"/>
+          <w:lang w:val="en-US" w:eastAsia="ru-RU"/>
+        </w:rPr>
+      </w:pPr>
+      <w:r>
+        <w:rPr>
+          <w:rFonts w:ascii="Segoe UI" w:eastAsia="Times New Roman" w:hAnsi="Segoe UI" w:cs="Segoe UI"/>
+          <w:color w:val="FFFFFF"/>
+          <w:sz w:val="2"/>
+          <w:szCs w:val="2"/>
+          <w:lang w:val="en-US" w:eastAsia="ru-RU"/>
+        </w:rPr>
+        <w:t>Checkpoint 2 Passed</w:t>
+      </w:r>
+    </w:p>
+    <w:p>
+      <w:pPr>
+        <w:spacing w:after="0" w:line="240" w:lineRule="auto"/>
+        <w:rPr>
+          <w:rFonts w:ascii="Segoe UI" w:eastAsia="Times New Roman" w:hAnsi="Segoe UI" w:cs="Segoe UI"/>
+          <w:color w:val="10162F"/>
+          <w:sz w:val="27"/>
+          <w:szCs w:val="27"/>
+          <w:lang w:val="en-US" w:eastAsia="ru-RU"/>
+        </w:rPr>
+      </w:pPr>
+      <w:r>
+        <w:rPr>
+          <w:rFonts w:ascii="Segoe UI" w:eastAsia="Times New Roman" w:hAnsi="Segoe UI" w:cs="Segoe UI"/>
+          <w:color w:val="10162F"/>
+          <w:sz w:val="27"/>
+          <w:szCs w:val="27"/>
+          <w:lang w:val="en-US" w:eastAsia="ru-RU"/>
+        </w:rPr>
+        <w:t>Hint</w:t>
+      </w:r>
+    </w:p>
+    <w:p>
+      <w:pPr>
+        <w:spacing w:after="100" w:afterAutospacing="1" w:line="240" w:lineRule="auto"/>
+        <w:rPr>
+          <w:rFonts w:ascii="Segoe UI" w:eastAsia="Times New Roman" w:hAnsi="Segoe UI" w:cs="Segoe UI"/>
+          <w:color w:val="10162F"/>
+          <w:sz w:val="27"/>
+          <w:szCs w:val="27"/>
+          <w:lang w:val="en-US" w:eastAsia="ru-RU"/>
+        </w:rPr>
+      </w:pPr>
+      <w:r>
+        <w:rPr>
+          <w:rFonts w:ascii="Segoe UI" w:eastAsia="Times New Roman" w:hAnsi="Segoe UI" w:cs="Segoe UI"/>
+          <w:color w:val="10162F"/>
+          <w:sz w:val="27"/>
+          <w:szCs w:val="27"/>
+          <w:lang w:val="en-US" w:eastAsia="ru-RU"/>
+        </w:rPr>
+        <w:t xml:space="preserve">To create a dictionary from a </w:t>
+      </w:r>
+      <w:proofErr w:type="spellStart"/>
+      <w:r>
+        <w:rPr>
+          <w:rFonts w:ascii="Segoe UI" w:eastAsia="Times New Roman" w:hAnsi="Segoe UI" w:cs="Segoe UI"/>
+          <w:color w:val="10162F"/>
+          <w:sz w:val="27"/>
+          <w:szCs w:val="27"/>
+          <w:lang w:val="en-US" w:eastAsia="ru-RU"/>
+        </w:rPr>
+        <w:t>dict</w:t>
+      </w:r>
+      <w:proofErr w:type="spellEnd"/>
+      <w:r>
+        <w:rPr>
+          <w:rFonts w:ascii="Segoe UI" w:eastAsia="Times New Roman" w:hAnsi="Segoe UI" w:cs="Segoe UI"/>
+          <w:color w:val="10162F"/>
+          <w:sz w:val="27"/>
+          <w:szCs w:val="27"/>
+          <w:lang w:val="en-US" w:eastAsia="ru-RU"/>
+        </w:rPr>
+        <w:t xml:space="preserve"> comprehension use this syntax:</w:t>
+      </w:r>
+    </w:p>
+    <w:p>
+      <w:pPr>
+        <w:shd w:val="clear" w:color="auto" w:fill="211E2F"/>
+        <w:tabs>
+          <w:tab w:val="left" w:pos="916"/>
+          <w:tab w:val="left" w:pos="1832"/>
+          <w:tab w:val="left" w:pos="2748"/>
+          <w:tab w:val="left" w:pos="3664"/>
+          <w:tab w:val="left" w:pos="4580"/>
+          <w:tab w:val="left" w:pos="5496"/>
+          <w:tab w:val="left" w:pos="6412"/>
+          <w:tab w:val="left" w:pos="7328"/>
+          <w:tab w:val="left" w:pos="8244"/>
+          <w:tab w:val="left" w:pos="9160"/>
+          <w:tab w:val="left" w:pos="10076"/>
+          <w:tab w:val="left" w:pos="10992"/>
+          <w:tab w:val="left" w:pos="11908"/>
+          <w:tab w:val="left" w:pos="12824"/>
+          <w:tab w:val="left" w:pos="13740"/>
+          <w:tab w:val="left" w:pos="14656"/>
+        </w:tabs>
+        <w:spacing w:after="0" w:line="240" w:lineRule="auto"/>
+        <w:rPr>
+          <w:rFonts w:ascii="Ubuntu Mono" w:eastAsia="Times New Roman" w:hAnsi="Ubuntu Mono" w:cs="Courier New"/>
+          <w:color w:val="939598"/>
+          <w:sz w:val="27"/>
+          <w:szCs w:val="27"/>
+          <w:lang w:val="en-US" w:eastAsia="ru-RU"/>
+        </w:rPr>
+      </w:pPr>
+      <w:proofErr w:type="spellStart"/>
+      <w:r>
+        <w:rPr>
+          <w:rFonts w:ascii="Ubuntu Mono" w:eastAsia="Times New Roman" w:hAnsi="Ubuntu Mono" w:cs="Courier New"/>
+          <w:color w:val="FF8973"/>
+          <w:sz w:val="27"/>
+          <w:szCs w:val="27"/>
+          <w:lang w:val="en-US" w:eastAsia="ru-RU"/>
+        </w:rPr>
+        <w:t>new_dict</w:t>
+      </w:r>
+      <w:proofErr w:type="spellEnd"/>
+      <w:r>
+        <w:rPr>
+          <w:rFonts w:ascii="Ubuntu Mono" w:eastAsia="Times New Roman" w:hAnsi="Ubuntu Mono" w:cs="Courier New"/>
+          <w:color w:val="FFFFFF"/>
+          <w:sz w:val="27"/>
+          <w:szCs w:val="27"/>
+          <w:lang w:val="en-US" w:eastAsia="ru-RU"/>
+        </w:rPr>
+        <w:t xml:space="preserve"> = {</w:t>
+      </w:r>
+      <w:proofErr w:type="spellStart"/>
+      <w:r>
+        <w:rPr>
+          <w:rFonts w:ascii="Ubuntu Mono" w:eastAsia="Times New Roman" w:hAnsi="Ubuntu Mono" w:cs="Courier New"/>
+          <w:color w:val="FF8973"/>
+          <w:sz w:val="27"/>
+          <w:szCs w:val="27"/>
+          <w:lang w:val="en-US" w:eastAsia="ru-RU"/>
+        </w:rPr>
+        <w:t>key</w:t>
+      </w:r>
+      <w:r>
+        <w:rPr>
+          <w:rFonts w:ascii="Ubuntu Mono" w:eastAsia="Times New Roman" w:hAnsi="Ubuntu Mono" w:cs="Courier New"/>
+          <w:color w:val="FFFFFF"/>
+          <w:sz w:val="27"/>
+          <w:szCs w:val="27"/>
+          <w:lang w:val="en-US" w:eastAsia="ru-RU"/>
+        </w:rPr>
+        <w:t>:</w:t>
+      </w:r>
+      <w:r>
+        <w:rPr>
+          <w:rFonts w:ascii="Ubuntu Mono" w:eastAsia="Times New Roman" w:hAnsi="Ubuntu Mono" w:cs="Courier New"/>
+          <w:color w:val="FF8973"/>
+          <w:sz w:val="27"/>
+          <w:szCs w:val="27"/>
+          <w:lang w:val="en-US" w:eastAsia="ru-RU"/>
+        </w:rPr>
+        <w:t>value</w:t>
+      </w:r>
+      <w:proofErr w:type="spellEnd"/>
+      <w:r>
+        <w:rPr>
+          <w:rFonts w:ascii="Ubuntu Mono" w:eastAsia="Times New Roman" w:hAnsi="Ubuntu Mono" w:cs="Courier New"/>
+          <w:color w:val="FFFFFF"/>
+          <w:sz w:val="27"/>
+          <w:szCs w:val="27"/>
+          <w:lang w:val="en-US" w:eastAsia="ru-RU"/>
+        </w:rPr>
+        <w:t xml:space="preserve"> </w:t>
+      </w:r>
+      <w:r>
+        <w:rPr>
+          <w:rFonts w:ascii="Ubuntu Mono" w:eastAsia="Times New Roman" w:hAnsi="Ubuntu Mono" w:cs="Courier New"/>
+          <w:color w:val="B3CCFF"/>
+          <w:sz w:val="27"/>
+          <w:szCs w:val="27"/>
+          <w:lang w:val="en-US" w:eastAsia="ru-RU"/>
+        </w:rPr>
+        <w:t>for</w:t>
+      </w:r>
+      <w:r>
+        <w:rPr>
+          <w:rFonts w:ascii="Ubuntu Mono" w:eastAsia="Times New Roman" w:hAnsi="Ubuntu Mono" w:cs="Courier New"/>
+          <w:color w:val="FFFFFF"/>
+          <w:sz w:val="27"/>
+          <w:szCs w:val="27"/>
+          <w:lang w:val="en-US" w:eastAsia="ru-RU"/>
+        </w:rPr>
+        <w:t xml:space="preserve"> </w:t>
+      </w:r>
+      <w:r>
+        <w:rPr>
+          <w:rFonts w:ascii="Ubuntu Mono" w:eastAsia="Times New Roman" w:hAnsi="Ubuntu Mono" w:cs="Courier New"/>
+          <w:color w:val="FF8973"/>
+          <w:sz w:val="27"/>
+          <w:szCs w:val="27"/>
+          <w:lang w:val="en-US" w:eastAsia="ru-RU"/>
+        </w:rPr>
+        <w:t>key</w:t>
+      </w:r>
+      <w:r>
+        <w:rPr>
+          <w:rFonts w:ascii="Ubuntu Mono" w:eastAsia="Times New Roman" w:hAnsi="Ubuntu Mono" w:cs="Courier New"/>
+          <w:color w:val="FFFFFF"/>
+          <w:sz w:val="27"/>
+          <w:szCs w:val="27"/>
+          <w:lang w:val="en-US" w:eastAsia="ru-RU"/>
+        </w:rPr>
+        <w:t xml:space="preserve">, </w:t>
+      </w:r>
+      <w:r>
+        <w:rPr>
+          <w:rFonts w:ascii="Ubuntu Mono" w:eastAsia="Times New Roman" w:hAnsi="Ubuntu Mono" w:cs="Courier New"/>
+          <w:color w:val="FF8973"/>
+          <w:sz w:val="27"/>
+          <w:szCs w:val="27"/>
+          <w:lang w:val="en-US" w:eastAsia="ru-RU"/>
+        </w:rPr>
+        <w:t>value</w:t>
+      </w:r>
+      <w:r>
+        <w:rPr>
+          <w:rFonts w:ascii="Ubuntu Mono" w:eastAsia="Times New Roman" w:hAnsi="Ubuntu Mono" w:cs="Courier New"/>
+          <w:color w:val="FFFFFF"/>
+          <w:sz w:val="27"/>
+          <w:szCs w:val="27"/>
+          <w:lang w:val="en-US" w:eastAsia="ru-RU"/>
+        </w:rPr>
+        <w:t xml:space="preserve"> </w:t>
+      </w:r>
+      <w:r>
+        <w:rPr>
+          <w:rFonts w:ascii="Ubuntu Mono" w:eastAsia="Times New Roman" w:hAnsi="Ubuntu Mono" w:cs="Courier New"/>
+          <w:color w:val="B3CCFF"/>
+          <w:sz w:val="27"/>
+          <w:szCs w:val="27"/>
+          <w:lang w:val="en-US" w:eastAsia="ru-RU"/>
+        </w:rPr>
+        <w:t>in</w:t>
+      </w:r>
+      <w:r>
+        <w:rPr>
+          <w:rFonts w:ascii="Ubuntu Mono" w:eastAsia="Times New Roman" w:hAnsi="Ubuntu Mono" w:cs="Courier New"/>
+          <w:color w:val="FFFFFF"/>
+          <w:sz w:val="27"/>
+          <w:szCs w:val="27"/>
+          <w:lang w:val="en-US" w:eastAsia="ru-RU"/>
+        </w:rPr>
+        <w:t xml:space="preserve"> zip(</w:t>
+      </w:r>
+      <w:proofErr w:type="spellStart"/>
+      <w:r>
+        <w:rPr>
+          <w:rFonts w:ascii="Ubuntu Mono" w:eastAsia="Times New Roman" w:hAnsi="Ubuntu Mono" w:cs="Courier New"/>
+          <w:color w:val="FF8973"/>
+          <w:sz w:val="27"/>
+          <w:szCs w:val="27"/>
+          <w:lang w:val="en-US" w:eastAsia="ru-RU"/>
+        </w:rPr>
+        <w:t>key_list</w:t>
+      </w:r>
+      <w:proofErr w:type="spellEnd"/>
+      <w:r>
+        <w:rPr>
+          <w:rFonts w:ascii="Ubuntu Mono" w:eastAsia="Times New Roman" w:hAnsi="Ubuntu Mono" w:cs="Courier New"/>
+          <w:color w:val="FFFFFF"/>
+          <w:sz w:val="27"/>
+          <w:szCs w:val="27"/>
+          <w:lang w:val="en-US" w:eastAsia="ru-RU"/>
+        </w:rPr>
+        <w:t xml:space="preserve">, </w:t>
+      </w:r>
+      <w:proofErr w:type="spellStart"/>
+      <w:r>
+        <w:rPr>
+          <w:rFonts w:ascii="Ubuntu Mono" w:eastAsia="Times New Roman" w:hAnsi="Ubuntu Mono" w:cs="Courier New"/>
+          <w:color w:val="FF8973"/>
+          <w:sz w:val="27"/>
+          <w:szCs w:val="27"/>
+          <w:lang w:val="en-US" w:eastAsia="ru-RU"/>
+        </w:rPr>
+        <w:t>value_list</w:t>
+      </w:r>
+      <w:proofErr w:type="spellEnd"/>
+      <w:r>
+        <w:rPr>
+          <w:rFonts w:ascii="Ubuntu Mono" w:eastAsia="Times New Roman" w:hAnsi="Ubuntu Mono" w:cs="Courier New"/>
+          <w:color w:val="FFFFFF"/>
+          <w:sz w:val="27"/>
+          <w:szCs w:val="27"/>
+          <w:lang w:val="en-US" w:eastAsia="ru-RU"/>
+        </w:rPr>
+        <w:t>)}</w:t>
+      </w:r>
+    </w:p>
+    <w:p>
+      <w:pPr>
+        <w:spacing w:after="0" w:line="240" w:lineRule="auto"/>
+        <w:rPr>
+          <w:rFonts w:ascii="Segoe UI" w:eastAsia="Times New Roman" w:hAnsi="Segoe UI" w:cs="Segoe UI"/>
+          <w:color w:val="10162F"/>
+          <w:sz w:val="27"/>
+          <w:szCs w:val="27"/>
+          <w:lang w:val="en-US" w:eastAsia="ru-RU"/>
+        </w:rPr>
+      </w:pPr>
+      <w:r>
+        <w:rPr>
+          <w:rFonts w:ascii="Segoe UI" w:eastAsia="Times New Roman" w:hAnsi="Segoe UI" w:cs="Segoe UI"/>
+          <w:b/>
+          <w:bCs/>
+          <w:color w:val="10162F"/>
+          <w:sz w:val="27"/>
+          <w:szCs w:val="27"/>
+          <w:lang w:val="en-US" w:eastAsia="ru-RU"/>
+        </w:rPr>
+        <w:t>2.</w:t>
+      </w:r>
+    </w:p>
+    <w:p>
+      <w:pPr>
+        <w:spacing w:after="0" w:line="240" w:lineRule="auto"/>
+        <w:rPr>
+          <w:rFonts w:ascii="Segoe UI" w:eastAsia="Times New Roman" w:hAnsi="Segoe UI" w:cs="Segoe UI"/>
+          <w:color w:val="10162F"/>
+          <w:sz w:val="27"/>
+          <w:szCs w:val="27"/>
+          <w:lang w:val="en-US" w:eastAsia="ru-RU"/>
+        </w:rPr>
+      </w:pPr>
+      <w:r>
+        <w:rPr>
+          <w:rFonts w:ascii="Segoe UI" w:eastAsia="Times New Roman" w:hAnsi="Segoe UI" w:cs="Segoe UI"/>
+          <w:color w:val="10162F"/>
+          <w:sz w:val="27"/>
+          <w:szCs w:val="27"/>
+          <w:lang w:val="en-US" w:eastAsia="ru-RU"/>
+        </w:rPr>
+        <w:t>Print </w:t>
+      </w:r>
+      <w:r>
+        <w:rPr>
+          <w:rFonts w:ascii="Ubuntu Mono" w:eastAsia="Times New Roman" w:hAnsi="Ubuntu Mono" w:cs="Courier New"/>
+          <w:color w:val="15141F"/>
+          <w:shd w:val="clear" w:color="auto" w:fill="EAE9ED"/>
+          <w:lang w:val="en-US" w:eastAsia="ru-RU"/>
+        </w:rPr>
+        <w:t>plays</w:t>
+      </w:r>
+      <w:r>
+        <w:rPr>
+          <w:rFonts w:ascii="Segoe UI" w:eastAsia="Times New Roman" w:hAnsi="Segoe UI" w:cs="Segoe UI"/>
+          <w:color w:val="10162F"/>
+          <w:sz w:val="27"/>
+          <w:szCs w:val="27"/>
+          <w:lang w:val="en-US" w:eastAsia="ru-RU"/>
+        </w:rPr>
+        <w:t>.</w:t>
+      </w:r>
+    </w:p>
+    <w:p>
+      <w:pPr>
+        <w:shd w:val="clear" w:color="auto" w:fill="37C3BE"/>
+        <w:spacing w:after="0" w:line="240" w:lineRule="auto"/>
+        <w:rPr>
+          <w:rFonts w:ascii="Segoe UI" w:eastAsia="Times New Roman" w:hAnsi="Segoe UI" w:cs="Segoe UI"/>
+          <w:color w:val="FFFFFF"/>
+          <w:sz w:val="2"/>
+          <w:szCs w:val="2"/>
+          <w:lang w:val="en-US" w:eastAsia="ru-RU"/>
+        </w:rPr>
+      </w:pPr>
+      <w:r>
+        <w:rPr>
+          <w:rFonts w:ascii="Segoe UI" w:eastAsia="Times New Roman" w:hAnsi="Segoe UI" w:cs="Segoe UI"/>
+          <w:color w:val="FFFFFF"/>
+          <w:sz w:val="2"/>
+          <w:szCs w:val="2"/>
+          <w:lang w:val="en-US" w:eastAsia="ru-RU"/>
+        </w:rPr>
+        <w:t>Checkpoint 3 Passed</w:t>
+      </w:r>
+    </w:p>
+    <w:p>
+      <w:pPr>
+        <w:spacing w:after="0" w:line="240" w:lineRule="auto"/>
+        <w:rPr>
+          <w:rFonts w:ascii="Segoe UI" w:eastAsia="Times New Roman" w:hAnsi="Segoe UI" w:cs="Segoe UI"/>
+          <w:color w:val="10162F"/>
+          <w:sz w:val="27"/>
+          <w:szCs w:val="27"/>
+          <w:lang w:val="en-US" w:eastAsia="ru-RU"/>
+        </w:rPr>
+      </w:pPr>
+      <w:r>
+        <w:rPr>
+          <w:rFonts w:ascii="Segoe UI" w:eastAsia="Times New Roman" w:hAnsi="Segoe UI" w:cs="Segoe UI"/>
+          <w:b/>
+          <w:bCs/>
+          <w:color w:val="10162F"/>
+          <w:sz w:val="27"/>
+          <w:szCs w:val="27"/>
+          <w:lang w:val="en-US" w:eastAsia="ru-RU"/>
+        </w:rPr>
+        <w:t>3.</w:t>
+      </w:r>
+    </w:p>
+    <w:p>
+      <w:pPr>
+        <w:spacing w:after="0" w:line="240" w:lineRule="auto"/>
+        <w:rPr>
+          <w:rFonts w:ascii="Segoe UI" w:eastAsia="Times New Roman" w:hAnsi="Segoe UI" w:cs="Segoe UI"/>
+          <w:color w:val="10162F"/>
+          <w:sz w:val="27"/>
+          <w:szCs w:val="27"/>
+          <w:lang w:val="en-US" w:eastAsia="ru-RU"/>
+        </w:rPr>
+      </w:pPr>
+      <w:r>
+        <w:rPr>
+          <w:rFonts w:ascii="Segoe UI" w:eastAsia="Times New Roman" w:hAnsi="Segoe UI" w:cs="Segoe UI"/>
+          <w:color w:val="10162F"/>
+          <w:sz w:val="27"/>
+          <w:szCs w:val="27"/>
+          <w:lang w:val="en-US" w:eastAsia="ru-RU"/>
+        </w:rPr>
+        <w:t>After printing </w:t>
+      </w:r>
+      <w:r>
+        <w:rPr>
+          <w:rFonts w:ascii="Ubuntu Mono" w:eastAsia="Times New Roman" w:hAnsi="Ubuntu Mono" w:cs="Courier New"/>
+          <w:color w:val="15141F"/>
+          <w:shd w:val="clear" w:color="auto" w:fill="EAE9ED"/>
+          <w:lang w:val="en-US" w:eastAsia="ru-RU"/>
+        </w:rPr>
+        <w:t>plays</w:t>
+      </w:r>
+      <w:r>
+        <w:rPr>
+          <w:rFonts w:ascii="Segoe UI" w:eastAsia="Times New Roman" w:hAnsi="Segoe UI" w:cs="Segoe UI"/>
+          <w:color w:val="10162F"/>
+          <w:sz w:val="27"/>
+          <w:szCs w:val="27"/>
+          <w:lang w:val="en-US" w:eastAsia="ru-RU"/>
+        </w:rPr>
+        <w:t>, add a new entry to it. The entry should be for the song </w:t>
+      </w:r>
+      <w:r>
+        <w:rPr>
+          <w:rFonts w:ascii="Ubuntu Mono" w:eastAsia="Times New Roman" w:hAnsi="Ubuntu Mono" w:cs="Courier New"/>
+          <w:color w:val="15141F"/>
+          <w:shd w:val="clear" w:color="auto" w:fill="EAE9ED"/>
+          <w:lang w:val="en-US" w:eastAsia="ru-RU"/>
+        </w:rPr>
+        <w:t>"Purple Haze"</w:t>
+      </w:r>
+      <w:r>
+        <w:rPr>
+          <w:rFonts w:ascii="Segoe UI" w:eastAsia="Times New Roman" w:hAnsi="Segoe UI" w:cs="Segoe UI"/>
+          <w:color w:val="10162F"/>
+          <w:sz w:val="27"/>
+          <w:szCs w:val="27"/>
+          <w:lang w:val="en-US" w:eastAsia="ru-RU"/>
+        </w:rPr>
+        <w:t xml:space="preserve"> and the </w:t>
+      </w:r>
+      <w:proofErr w:type="spellStart"/>
+      <w:r>
+        <w:rPr>
+          <w:rFonts w:ascii="Segoe UI" w:eastAsia="Times New Roman" w:hAnsi="Segoe UI" w:cs="Segoe UI"/>
+          <w:color w:val="10162F"/>
+          <w:sz w:val="27"/>
+          <w:szCs w:val="27"/>
+          <w:lang w:val="en-US" w:eastAsia="ru-RU"/>
+        </w:rPr>
+        <w:t>playcount</w:t>
+      </w:r>
+      <w:proofErr w:type="spellEnd"/>
+      <w:r>
+        <w:rPr>
+          <w:rFonts w:ascii="Segoe UI" w:eastAsia="Times New Roman" w:hAnsi="Segoe UI" w:cs="Segoe UI"/>
+          <w:color w:val="10162F"/>
+          <w:sz w:val="27"/>
+          <w:szCs w:val="27"/>
+          <w:lang w:val="en-US" w:eastAsia="ru-RU"/>
+        </w:rPr>
+        <w:t xml:space="preserve"> is </w:t>
+      </w:r>
+      <w:r>
+        <w:rPr>
+          <w:rFonts w:ascii="Ubuntu Mono" w:eastAsia="Times New Roman" w:hAnsi="Ubuntu Mono" w:cs="Courier New"/>
+          <w:color w:val="15141F"/>
+          <w:shd w:val="clear" w:color="auto" w:fill="EAE9ED"/>
+          <w:lang w:val="en-US" w:eastAsia="ru-RU"/>
+        </w:rPr>
+        <w:t>1</w:t>
+      </w:r>
+      <w:r>
+        <w:rPr>
+          <w:rFonts w:ascii="Segoe UI" w:eastAsia="Times New Roman" w:hAnsi="Segoe UI" w:cs="Segoe UI"/>
+          <w:color w:val="10162F"/>
+          <w:sz w:val="27"/>
+          <w:szCs w:val="27"/>
+          <w:lang w:val="en-US" w:eastAsia="ru-RU"/>
+        </w:rPr>
+        <w:t>.</w:t>
+      </w:r>
+    </w:p>
+    <w:p>
+      <w:pPr>
+        <w:shd w:val="clear" w:color="auto" w:fill="37C3BE"/>
+        <w:spacing w:after="0" w:line="240" w:lineRule="auto"/>
+        <w:rPr>
+          <w:rFonts w:ascii="Segoe UI" w:eastAsia="Times New Roman" w:hAnsi="Segoe UI" w:cs="Segoe UI"/>
+          <w:color w:val="FFFFFF"/>
+          <w:sz w:val="2"/>
+          <w:szCs w:val="2"/>
+          <w:lang w:eastAsia="ru-RU"/>
+        </w:rPr>
+      </w:pPr>
+      <w:proofErr w:type="spellStart"/>
+      <w:r>
+        <w:rPr>
+          <w:rFonts w:ascii="Segoe UI" w:eastAsia="Times New Roman" w:hAnsi="Segoe UI" w:cs="Segoe UI"/>
+          <w:color w:val="FFFFFF"/>
+          <w:sz w:val="2"/>
+          <w:szCs w:val="2"/>
+          <w:lang w:eastAsia="ru-RU"/>
+        </w:rPr>
+        <w:t>Checkpoint</w:t>
+      </w:r>
+      <w:proofErr w:type="spellEnd"/>
+      <w:r>
+        <w:rPr>
+          <w:rFonts w:ascii="Segoe UI" w:eastAsia="Times New Roman" w:hAnsi="Segoe UI" w:cs="Segoe UI"/>
+          <w:color w:val="FFFFFF"/>
+          <w:sz w:val="2"/>
+          <w:szCs w:val="2"/>
+          <w:lang w:eastAsia="ru-RU"/>
+        </w:rPr>
+        <w:t> 4 </w:t>
+      </w:r>
+      <w:proofErr w:type="spellStart"/>
+      <w:r>
+        <w:rPr>
+          <w:rFonts w:ascii="Segoe UI" w:eastAsia="Times New Roman" w:hAnsi="Segoe UI" w:cs="Segoe UI"/>
+          <w:color w:val="FFFFFF"/>
+          <w:sz w:val="2"/>
+          <w:szCs w:val="2"/>
+          <w:lang w:eastAsia="ru-RU"/>
+        </w:rPr>
+        <w:t>Passed</w:t>
+      </w:r>
+      <w:proofErr w:type="spellEnd"/>
+    </w:p>
+    <w:p>
+      <w:pPr>
+        <w:spacing w:after="0" w:line="240" w:lineRule="auto"/>
+        <w:rPr>
+          <w:rFonts w:ascii="Segoe UI" w:eastAsia="Times New Roman" w:hAnsi="Segoe UI" w:cs="Segoe UI"/>
+          <w:color w:val="10162F"/>
+          <w:sz w:val="27"/>
+          <w:szCs w:val="27"/>
+          <w:lang w:eastAsia="ru-RU"/>
+        </w:rPr>
+      </w:pPr>
+      <w:r>
+        <w:rPr>
+          <w:rFonts w:ascii="Segoe UI" w:eastAsia="Times New Roman" w:hAnsi="Segoe UI" w:cs="Segoe UI"/>
+          <w:b/>
+          <w:bCs/>
+          <w:color w:val="10162F"/>
+          <w:sz w:val="27"/>
+          <w:szCs w:val="27"/>
+          <w:lang w:eastAsia="ru-RU"/>
+        </w:rPr>
+        <w:t>4.</w:t>
+      </w:r>
+    </w:p>
+    <w:p>
+      <w:pPr>
+        <w:spacing w:after="0" w:line="240" w:lineRule="auto"/>
+        <w:rPr>
+          <w:rFonts w:ascii="Segoe UI" w:eastAsia="Times New Roman" w:hAnsi="Segoe UI" w:cs="Segoe UI"/>
+          <w:color w:val="10162F"/>
+          <w:sz w:val="27"/>
+          <w:szCs w:val="27"/>
+          <w:lang w:val="en-US" w:eastAsia="ru-RU"/>
+        </w:rPr>
+      </w:pPr>
+      <w:r>
+        <w:rPr>
+          <w:rFonts w:ascii="Segoe UI" w:eastAsia="Times New Roman" w:hAnsi="Segoe UI" w:cs="Segoe UI"/>
+          <w:color w:val="10162F"/>
+          <w:sz w:val="27"/>
+          <w:szCs w:val="27"/>
+          <w:lang w:val="en-US" w:eastAsia="ru-RU"/>
+        </w:rPr>
+        <w:t>This user has caught Aretha Franklin fever and listened to “Respect” 5 more times. Update the value for </w:t>
+      </w:r>
+      <w:r>
+        <w:rPr>
+          <w:rFonts w:ascii="Ubuntu Mono" w:eastAsia="Times New Roman" w:hAnsi="Ubuntu Mono" w:cs="Courier New"/>
+          <w:color w:val="15141F"/>
+          <w:shd w:val="clear" w:color="auto" w:fill="EAE9ED"/>
+          <w:lang w:val="en-US" w:eastAsia="ru-RU"/>
+        </w:rPr>
+        <w:t>"Respect"</w:t>
+      </w:r>
+      <w:r>
+        <w:rPr>
+          <w:rFonts w:ascii="Segoe UI" w:eastAsia="Times New Roman" w:hAnsi="Segoe UI" w:cs="Segoe UI"/>
+          <w:color w:val="10162F"/>
+          <w:sz w:val="27"/>
+          <w:szCs w:val="27"/>
+          <w:lang w:val="en-US" w:eastAsia="ru-RU"/>
+        </w:rPr>
+        <w:t> to be 94 in the </w:t>
+      </w:r>
+      <w:r>
+        <w:rPr>
+          <w:rFonts w:ascii="Ubuntu Mono" w:eastAsia="Times New Roman" w:hAnsi="Ubuntu Mono" w:cs="Courier New"/>
+          <w:color w:val="15141F"/>
+          <w:shd w:val="clear" w:color="auto" w:fill="EAE9ED"/>
+          <w:lang w:val="en-US" w:eastAsia="ru-RU"/>
+        </w:rPr>
+        <w:t>plays</w:t>
+      </w:r>
+      <w:r>
+        <w:rPr>
+          <w:rFonts w:ascii="Segoe UI" w:eastAsia="Times New Roman" w:hAnsi="Segoe UI" w:cs="Segoe UI"/>
+          <w:color w:val="10162F"/>
+          <w:sz w:val="27"/>
+          <w:szCs w:val="27"/>
+          <w:lang w:val="en-US" w:eastAsia="ru-RU"/>
+        </w:rPr>
+        <w:t> dictionary.</w:t>
+      </w:r>
+    </w:p>
+    <w:p>
+      <w:pPr>
+        <w:shd w:val="clear" w:color="auto" w:fill="37C3BE"/>
+        <w:spacing w:after="0" w:line="240" w:lineRule="auto"/>
+        <w:rPr>
+          <w:rFonts w:ascii="Segoe UI" w:eastAsia="Times New Roman" w:hAnsi="Segoe UI" w:cs="Segoe UI"/>
+          <w:color w:val="FFFFFF"/>
+          <w:sz w:val="2"/>
+          <w:szCs w:val="2"/>
+          <w:lang w:val="en-US" w:eastAsia="ru-RU"/>
+        </w:rPr>
+      </w:pPr>
+      <w:r>
+        <w:rPr>
+          <w:rFonts w:ascii="Segoe UI" w:eastAsia="Times New Roman" w:hAnsi="Segoe UI" w:cs="Segoe UI"/>
+          <w:color w:val="FFFFFF"/>
+          <w:sz w:val="2"/>
+          <w:szCs w:val="2"/>
+          <w:lang w:val="en-US" w:eastAsia="ru-RU"/>
+        </w:rPr>
+        <w:t>Checkpoint 5 Passed</w:t>
+      </w:r>
+    </w:p>
+    <w:p>
+      <w:pPr>
+        <w:spacing w:after="0" w:line="240" w:lineRule="auto"/>
+        <w:rPr>
+          <w:rFonts w:ascii="Segoe UI" w:eastAsia="Times New Roman" w:hAnsi="Segoe UI" w:cs="Segoe UI"/>
+          <w:color w:val="10162F"/>
+          <w:sz w:val="27"/>
+          <w:szCs w:val="27"/>
+          <w:lang w:val="en-US" w:eastAsia="ru-RU"/>
+        </w:rPr>
+      </w:pPr>
+      <w:r>
+        <w:rPr>
+          <w:rFonts w:ascii="Segoe UI" w:eastAsia="Times New Roman" w:hAnsi="Segoe UI" w:cs="Segoe UI"/>
+          <w:b/>
+          <w:bCs/>
+          <w:color w:val="10162F"/>
+          <w:sz w:val="27"/>
+          <w:szCs w:val="27"/>
+          <w:lang w:val="en-US" w:eastAsia="ru-RU"/>
+        </w:rPr>
+        <w:t>5.</w:t>
+      </w:r>
+    </w:p>
+    <w:p>
+      <w:pPr>
+        <w:spacing w:after="100" w:afterAutospacing="1" w:line="240" w:lineRule="auto"/>
+        <w:rPr>
+          <w:rFonts w:ascii="Segoe UI" w:eastAsia="Times New Roman" w:hAnsi="Segoe UI" w:cs="Segoe UI"/>
+          <w:color w:val="10162F"/>
+          <w:sz w:val="27"/>
+          <w:szCs w:val="27"/>
+          <w:lang w:val="en-US" w:eastAsia="ru-RU"/>
+        </w:rPr>
+      </w:pPr>
+      <w:r>
+        <w:rPr>
+          <w:rFonts w:ascii="Segoe UI" w:eastAsia="Times New Roman" w:hAnsi="Segoe UI" w:cs="Segoe UI"/>
+          <w:color w:val="10162F"/>
+          <w:sz w:val="27"/>
+          <w:szCs w:val="27"/>
+          <w:lang w:val="en-US" w:eastAsia="ru-RU"/>
+        </w:rPr>
+        <w:t>Create a dictionary called </w:t>
+      </w:r>
+      <w:r>
+        <w:rPr>
+          <w:rFonts w:ascii="Ubuntu Mono" w:eastAsia="Times New Roman" w:hAnsi="Ubuntu Mono" w:cs="Courier New"/>
+          <w:color w:val="15141F"/>
+          <w:shd w:val="clear" w:color="auto" w:fill="EAE9ED"/>
+          <w:lang w:val="en-US" w:eastAsia="ru-RU"/>
+        </w:rPr>
+        <w:t>library</w:t>
+      </w:r>
+      <w:r>
+        <w:rPr>
+          <w:rFonts w:ascii="Segoe UI" w:eastAsia="Times New Roman" w:hAnsi="Segoe UI" w:cs="Segoe UI"/>
+          <w:color w:val="10162F"/>
+          <w:sz w:val="27"/>
+          <w:szCs w:val="27"/>
+          <w:lang w:val="en-US" w:eastAsia="ru-RU"/>
+        </w:rPr>
+        <w:t> that has two key: value pairs:</w:t>
+      </w:r>
+    </w:p>
+    <w:p>
+      <w:pPr>
+        <w:numPr>
+          <w:ilvl w:val="0"/>
+          <w:numId w:val="6"/>
+        </w:numPr>
+        <w:spacing w:before="100" w:beforeAutospacing="1" w:after="100" w:afterAutospacing="1" w:line="240" w:lineRule="auto"/>
+        <w:ind w:left="1545"/>
+        <w:rPr>
+          <w:rFonts w:ascii="Segoe UI" w:eastAsia="Times New Roman" w:hAnsi="Segoe UI" w:cs="Segoe UI"/>
+          <w:color w:val="10162F"/>
+          <w:sz w:val="27"/>
+          <w:szCs w:val="27"/>
+          <w:lang w:val="en-US" w:eastAsia="ru-RU"/>
+        </w:rPr>
+      </w:pPr>
+      <w:r>
+        <w:rPr>
+          <w:rFonts w:ascii="Segoe UI" w:eastAsia="Times New Roman" w:hAnsi="Segoe UI" w:cs="Segoe UI"/>
+          <w:color w:val="10162F"/>
+          <w:sz w:val="27"/>
+          <w:szCs w:val="27"/>
+          <w:lang w:val="en-US" w:eastAsia="ru-RU"/>
+        </w:rPr>
+        <w:t>key </w:t>
+      </w:r>
+      <w:r>
+        <w:rPr>
+          <w:rFonts w:ascii="Ubuntu Mono" w:eastAsia="Times New Roman" w:hAnsi="Ubuntu Mono" w:cs="Courier New"/>
+          <w:color w:val="15141F"/>
+          <w:shd w:val="clear" w:color="auto" w:fill="EAE9ED"/>
+          <w:lang w:val="en-US" w:eastAsia="ru-RU"/>
+        </w:rPr>
+        <w:t>"The Best Songs"</w:t>
+      </w:r>
+      <w:r>
+        <w:rPr>
+          <w:rFonts w:ascii="Segoe UI" w:eastAsia="Times New Roman" w:hAnsi="Segoe UI" w:cs="Segoe UI"/>
+          <w:color w:val="10162F"/>
+          <w:sz w:val="27"/>
+          <w:szCs w:val="27"/>
+          <w:lang w:val="en-US" w:eastAsia="ru-RU"/>
+        </w:rPr>
+        <w:t> with a value of </w:t>
+      </w:r>
+      <w:r>
+        <w:rPr>
+          <w:rFonts w:ascii="Ubuntu Mono" w:eastAsia="Times New Roman" w:hAnsi="Ubuntu Mono" w:cs="Courier New"/>
+          <w:color w:val="15141F"/>
+          <w:shd w:val="clear" w:color="auto" w:fill="EAE9ED"/>
+          <w:lang w:val="en-US" w:eastAsia="ru-RU"/>
+        </w:rPr>
+        <w:t>plays</w:t>
+      </w:r>
+      <w:r>
+        <w:rPr>
+          <w:rFonts w:ascii="Segoe UI" w:eastAsia="Times New Roman" w:hAnsi="Segoe UI" w:cs="Segoe UI"/>
+          <w:color w:val="10162F"/>
+          <w:sz w:val="27"/>
+          <w:szCs w:val="27"/>
+          <w:lang w:val="en-US" w:eastAsia="ru-RU"/>
+        </w:rPr>
+        <w:t>, the dictionary you created</w:t>
+      </w:r>
+    </w:p>
+    <w:p>
+      <w:pPr>
+        <w:numPr>
+          <w:ilvl w:val="0"/>
+          <w:numId w:val="6"/>
+        </w:numPr>
+        <w:spacing w:before="100" w:beforeAutospacing="1" w:after="100" w:afterAutospacing="1" w:line="240" w:lineRule="auto"/>
+        <w:ind w:left="1545"/>
+        <w:rPr>
+          <w:rFonts w:ascii="Segoe UI" w:eastAsia="Times New Roman" w:hAnsi="Segoe UI" w:cs="Segoe UI"/>
+          <w:color w:val="10162F"/>
+          <w:sz w:val="27"/>
+          <w:szCs w:val="27"/>
+          <w:lang w:val="en-US" w:eastAsia="ru-RU"/>
+        </w:rPr>
+      </w:pPr>
+      <w:r>
+        <w:rPr>
+          <w:rFonts w:ascii="Segoe UI" w:eastAsia="Times New Roman" w:hAnsi="Segoe UI" w:cs="Segoe UI"/>
+          <w:color w:val="10162F"/>
+          <w:sz w:val="27"/>
+          <w:szCs w:val="27"/>
+          <w:lang w:val="en-US" w:eastAsia="ru-RU"/>
+        </w:rPr>
+        <w:t>key </w:t>
+      </w:r>
+      <w:r>
+        <w:rPr>
+          <w:rFonts w:ascii="Ubuntu Mono" w:eastAsia="Times New Roman" w:hAnsi="Ubuntu Mono" w:cs="Courier New"/>
+          <w:color w:val="15141F"/>
+          <w:shd w:val="clear" w:color="auto" w:fill="EAE9ED"/>
+          <w:lang w:val="en-US" w:eastAsia="ru-RU"/>
+        </w:rPr>
+        <w:t>"Sunday Feelings"</w:t>
+      </w:r>
+      <w:r>
+        <w:rPr>
+          <w:rFonts w:ascii="Segoe UI" w:eastAsia="Times New Roman" w:hAnsi="Segoe UI" w:cs="Segoe UI"/>
+          <w:color w:val="10162F"/>
+          <w:sz w:val="27"/>
+          <w:szCs w:val="27"/>
+          <w:lang w:val="en-US" w:eastAsia="ru-RU"/>
+        </w:rPr>
+        <w:t> with a value of an empty dictionary</w:t>
+      </w:r>
+    </w:p>
+    <w:p>
+      <w:pPr>
+        <w:shd w:val="clear" w:color="auto" w:fill="37C3BE"/>
+        <w:spacing w:after="0" w:line="240" w:lineRule="auto"/>
+        <w:rPr>
+          <w:rFonts w:ascii="Segoe UI" w:eastAsia="Times New Roman" w:hAnsi="Segoe UI" w:cs="Segoe UI"/>
+          <w:color w:val="FFFFFF"/>
+          <w:sz w:val="2"/>
+          <w:szCs w:val="2"/>
+          <w:lang w:val="en-US" w:eastAsia="ru-RU"/>
+        </w:rPr>
+      </w:pPr>
+      <w:r>
+        <w:rPr>
+          <w:rFonts w:ascii="Segoe UI" w:eastAsia="Times New Roman" w:hAnsi="Segoe UI" w:cs="Segoe UI"/>
+          <w:color w:val="FFFFFF"/>
+          <w:sz w:val="2"/>
+          <w:szCs w:val="2"/>
+          <w:lang w:val="en-US" w:eastAsia="ru-RU"/>
+        </w:rPr>
+        <w:t>Checkpoint 6 Passed</w:t>
+      </w:r>
+    </w:p>
+    <w:p>
+      <w:pPr>
+        <w:spacing w:after="0" w:line="240" w:lineRule="auto"/>
+        <w:rPr>
+          <w:rFonts w:ascii="Segoe UI" w:eastAsia="Times New Roman" w:hAnsi="Segoe UI" w:cs="Segoe UI"/>
+          <w:color w:val="10162F"/>
+          <w:sz w:val="27"/>
+          <w:szCs w:val="27"/>
+          <w:lang w:val="en-US" w:eastAsia="ru-RU"/>
+        </w:rPr>
+      </w:pPr>
+      <w:r>
+        <w:rPr>
+          <w:rFonts w:ascii="Segoe UI" w:eastAsia="Times New Roman" w:hAnsi="Segoe UI" w:cs="Segoe UI"/>
+          <w:b/>
+          <w:bCs/>
+          <w:color w:val="10162F"/>
+          <w:sz w:val="27"/>
+          <w:szCs w:val="27"/>
+          <w:lang w:val="en-US" w:eastAsia="ru-RU"/>
+        </w:rPr>
+        <w:t>6.</w:t>
+      </w:r>
+    </w:p>
+    <w:p>
+      <w:pPr>
+        <w:spacing w:after="0" w:line="240" w:lineRule="auto"/>
+        <w:rPr>
+          <w:rFonts w:ascii="Segoe UI" w:eastAsia="Times New Roman" w:hAnsi="Segoe UI" w:cs="Segoe UI"/>
+          <w:color w:val="10162F"/>
+          <w:sz w:val="27"/>
+          <w:szCs w:val="27"/>
+          <w:lang w:val="en-US" w:eastAsia="ru-RU"/>
+        </w:rPr>
+      </w:pPr>
+      <w:r>
+        <w:rPr>
+          <w:rFonts w:ascii="Segoe UI" w:eastAsia="Times New Roman" w:hAnsi="Segoe UI" w:cs="Segoe UI"/>
+          <w:color w:val="10162F"/>
+          <w:sz w:val="27"/>
+          <w:szCs w:val="27"/>
+          <w:lang w:val="en-US" w:eastAsia="ru-RU"/>
+        </w:rPr>
+        <w:t>Print </w:t>
+      </w:r>
+      <w:r>
+        <w:rPr>
+          <w:rFonts w:ascii="Ubuntu Mono" w:eastAsia="Times New Roman" w:hAnsi="Ubuntu Mono" w:cs="Courier New"/>
+          <w:color w:val="15141F"/>
+          <w:shd w:val="clear" w:color="auto" w:fill="EAE9ED"/>
+          <w:lang w:val="en-US" w:eastAsia="ru-RU"/>
+        </w:rPr>
+        <w:t>library</w:t>
+      </w:r>
+      <w:r>
+        <w:rPr>
+          <w:rFonts w:ascii="Segoe UI" w:eastAsia="Times New Roman" w:hAnsi="Segoe UI" w:cs="Segoe UI"/>
+          <w:color w:val="10162F"/>
+          <w:sz w:val="27"/>
+          <w:szCs w:val="27"/>
+          <w:lang w:val="en-US" w:eastAsia="ru-RU"/>
+        </w:rPr>
+        <w:t>.</w:t>
+      </w:r>
+    </w:p>
+    <w:p>
+      <w:pPr>
         <w:jc w:val="both"/>
         <w:rPr>
           <w:b/>
@@ -14195,6 +15503,1011 @@
           <w:lang w:val="en-US"/>
         </w:rPr>
       </w:pPr>
+      <w:r>
+        <w:rPr>
+          <w:b/>
+          <w:bCs/>
+          <w:lang w:val="en-US"/>
+        </w:rPr>
+        <w:lastRenderedPageBreak/>
+        <w:t>script.py</w:t>
+      </w:r>
+    </w:p>
+    <w:p>
+      <w:pPr>
+        <w:shd w:val="clear" w:color="auto" w:fill="1E1E1E"/>
+        <w:spacing w:after="0" w:line="360" w:lineRule="atLeast"/>
+        <w:rPr>
+          <w:rFonts w:ascii="Consolas" w:eastAsia="Times New Roman" w:hAnsi="Consolas" w:cs="Times New Roman"/>
+          <w:color w:val="FFFFFF"/>
+          <w:sz w:val="21"/>
+          <w:szCs w:val="21"/>
+          <w:lang w:val="en-US" w:eastAsia="ru-RU"/>
+        </w:rPr>
+      </w:pPr>
+      <w:r>
+        <w:rPr>
+          <w:rFonts w:ascii="Consolas" w:eastAsia="Times New Roman" w:hAnsi="Consolas" w:cs="Times New Roman"/>
+          <w:color w:val="FF8973"/>
+          <w:sz w:val="21"/>
+          <w:szCs w:val="21"/>
+          <w:lang w:val="en-US" w:eastAsia="ru-RU"/>
+        </w:rPr>
+        <w:t>songs</w:t>
+      </w:r>
+      <w:r>
+        <w:rPr>
+          <w:rFonts w:ascii="Consolas" w:eastAsia="Times New Roman" w:hAnsi="Consolas" w:cs="Times New Roman"/>
+          <w:color w:val="FFFFFF"/>
+          <w:sz w:val="21"/>
+          <w:szCs w:val="21"/>
+          <w:lang w:val="en-US" w:eastAsia="ru-RU"/>
+        </w:rPr>
+        <w:t> = [</w:t>
+      </w:r>
+      <w:r>
+        <w:rPr>
+          <w:rFonts w:ascii="Consolas" w:eastAsia="Times New Roman" w:hAnsi="Consolas" w:cs="Times New Roman"/>
+          <w:color w:val="FFE083"/>
+          <w:sz w:val="21"/>
+          <w:szCs w:val="21"/>
+          <w:lang w:val="en-US" w:eastAsia="ru-RU"/>
+        </w:rPr>
+        <w:t>"Like a Rolling Stone"</w:t>
+      </w:r>
+      <w:r>
+        <w:rPr>
+          <w:rFonts w:ascii="Consolas" w:eastAsia="Times New Roman" w:hAnsi="Consolas" w:cs="Times New Roman"/>
+          <w:color w:val="FFFFFF"/>
+          <w:sz w:val="21"/>
+          <w:szCs w:val="21"/>
+          <w:lang w:val="en-US" w:eastAsia="ru-RU"/>
+        </w:rPr>
+        <w:t>, </w:t>
+      </w:r>
+      <w:r>
+        <w:rPr>
+          <w:rFonts w:ascii="Consolas" w:eastAsia="Times New Roman" w:hAnsi="Consolas" w:cs="Times New Roman"/>
+          <w:color w:val="FFE083"/>
+          <w:sz w:val="21"/>
+          <w:szCs w:val="21"/>
+          <w:lang w:val="en-US" w:eastAsia="ru-RU"/>
+        </w:rPr>
+        <w:t>"Satisfaction"</w:t>
+      </w:r>
+      <w:r>
+        <w:rPr>
+          <w:rFonts w:ascii="Consolas" w:eastAsia="Times New Roman" w:hAnsi="Consolas" w:cs="Times New Roman"/>
+          <w:color w:val="FFFFFF"/>
+          <w:sz w:val="21"/>
+          <w:szCs w:val="21"/>
+          <w:lang w:val="en-US" w:eastAsia="ru-RU"/>
+        </w:rPr>
+        <w:t>, </w:t>
+      </w:r>
+      <w:r>
+        <w:rPr>
+          <w:rFonts w:ascii="Consolas" w:eastAsia="Times New Roman" w:hAnsi="Consolas" w:cs="Times New Roman"/>
+          <w:color w:val="FFE083"/>
+          <w:sz w:val="21"/>
+          <w:szCs w:val="21"/>
+          <w:lang w:val="en-US" w:eastAsia="ru-RU"/>
+        </w:rPr>
+        <w:t>"Imagine"</w:t>
+      </w:r>
+      <w:r>
+        <w:rPr>
+          <w:rFonts w:ascii="Consolas" w:eastAsia="Times New Roman" w:hAnsi="Consolas" w:cs="Times New Roman"/>
+          <w:color w:val="FFFFFF"/>
+          <w:sz w:val="21"/>
+          <w:szCs w:val="21"/>
+          <w:lang w:val="en-US" w:eastAsia="ru-RU"/>
+        </w:rPr>
+        <w:t>, </w:t>
+      </w:r>
+      <w:r>
+        <w:rPr>
+          <w:rFonts w:ascii="Consolas" w:eastAsia="Times New Roman" w:hAnsi="Consolas" w:cs="Times New Roman"/>
+          <w:color w:val="FFE083"/>
+          <w:sz w:val="21"/>
+          <w:szCs w:val="21"/>
+          <w:lang w:val="en-US" w:eastAsia="ru-RU"/>
+        </w:rPr>
+        <w:t>"What's Going On"</w:t>
+      </w:r>
+      <w:r>
+        <w:rPr>
+          <w:rFonts w:ascii="Consolas" w:eastAsia="Times New Roman" w:hAnsi="Consolas" w:cs="Times New Roman"/>
+          <w:color w:val="FFFFFF"/>
+          <w:sz w:val="21"/>
+          <w:szCs w:val="21"/>
+          <w:lang w:val="en-US" w:eastAsia="ru-RU"/>
+        </w:rPr>
+        <w:t>, </w:t>
+      </w:r>
+      <w:r>
+        <w:rPr>
+          <w:rFonts w:ascii="Consolas" w:eastAsia="Times New Roman" w:hAnsi="Consolas" w:cs="Times New Roman"/>
+          <w:color w:val="FFE083"/>
+          <w:sz w:val="21"/>
+          <w:szCs w:val="21"/>
+          <w:lang w:val="en-US" w:eastAsia="ru-RU"/>
+        </w:rPr>
+        <w:t>"Respect"</w:t>
+      </w:r>
+      <w:r>
+        <w:rPr>
+          <w:rFonts w:ascii="Consolas" w:eastAsia="Times New Roman" w:hAnsi="Consolas" w:cs="Times New Roman"/>
+          <w:color w:val="FFFFFF"/>
+          <w:sz w:val="21"/>
+          <w:szCs w:val="21"/>
+          <w:lang w:val="en-US" w:eastAsia="ru-RU"/>
+        </w:rPr>
+        <w:t>, </w:t>
+      </w:r>
+      <w:r>
+        <w:rPr>
+          <w:rFonts w:ascii="Consolas" w:eastAsia="Times New Roman" w:hAnsi="Consolas" w:cs="Times New Roman"/>
+          <w:color w:val="FFE083"/>
+          <w:sz w:val="21"/>
+          <w:szCs w:val="21"/>
+          <w:lang w:val="en-US" w:eastAsia="ru-RU"/>
+        </w:rPr>
+        <w:t>"Good Vibrations"</w:t>
+      </w:r>
+      <w:r>
+        <w:rPr>
+          <w:rFonts w:ascii="Consolas" w:eastAsia="Times New Roman" w:hAnsi="Consolas" w:cs="Times New Roman"/>
+          <w:color w:val="FFFFFF"/>
+          <w:sz w:val="21"/>
+          <w:szCs w:val="21"/>
+          <w:lang w:val="en-US" w:eastAsia="ru-RU"/>
+        </w:rPr>
+        <w:t>]</w:t>
+      </w:r>
+    </w:p>
+    <w:p>
+      <w:pPr>
+        <w:shd w:val="clear" w:color="auto" w:fill="1E1E1E"/>
+        <w:spacing w:after="0" w:line="360" w:lineRule="atLeast"/>
+        <w:rPr>
+          <w:rFonts w:ascii="Consolas" w:eastAsia="Times New Roman" w:hAnsi="Consolas" w:cs="Times New Roman"/>
+          <w:color w:val="FFFFFF"/>
+          <w:sz w:val="21"/>
+          <w:szCs w:val="21"/>
+          <w:lang w:val="en-US" w:eastAsia="ru-RU"/>
+        </w:rPr>
+      </w:pPr>
+      <w:proofErr w:type="spellStart"/>
+      <w:r>
+        <w:rPr>
+          <w:rFonts w:ascii="Consolas" w:eastAsia="Times New Roman" w:hAnsi="Consolas" w:cs="Times New Roman"/>
+          <w:color w:val="FF8973"/>
+          <w:sz w:val="21"/>
+          <w:szCs w:val="21"/>
+          <w:lang w:val="en-US" w:eastAsia="ru-RU"/>
+        </w:rPr>
+        <w:t>playcounts</w:t>
+      </w:r>
+      <w:proofErr w:type="spellEnd"/>
+      <w:r>
+        <w:rPr>
+          <w:rFonts w:ascii="Consolas" w:eastAsia="Times New Roman" w:hAnsi="Consolas" w:cs="Times New Roman"/>
+          <w:color w:val="FFFFFF"/>
+          <w:sz w:val="21"/>
+          <w:szCs w:val="21"/>
+          <w:lang w:val="en-US" w:eastAsia="ru-RU"/>
+        </w:rPr>
+        <w:t> = [</w:t>
+      </w:r>
+      <w:r>
+        <w:rPr>
+          <w:rFonts w:ascii="Consolas" w:eastAsia="Times New Roman" w:hAnsi="Consolas" w:cs="Times New Roman"/>
+          <w:color w:val="FF8973"/>
+          <w:sz w:val="21"/>
+          <w:szCs w:val="21"/>
+          <w:lang w:val="en-US" w:eastAsia="ru-RU"/>
+        </w:rPr>
+        <w:t>78</w:t>
+      </w:r>
+      <w:r>
+        <w:rPr>
+          <w:rFonts w:ascii="Consolas" w:eastAsia="Times New Roman" w:hAnsi="Consolas" w:cs="Times New Roman"/>
+          <w:color w:val="FFFFFF"/>
+          <w:sz w:val="21"/>
+          <w:szCs w:val="21"/>
+          <w:lang w:val="en-US" w:eastAsia="ru-RU"/>
+        </w:rPr>
+        <w:t>, </w:t>
+      </w:r>
+      <w:r>
+        <w:rPr>
+          <w:rFonts w:ascii="Consolas" w:eastAsia="Times New Roman" w:hAnsi="Consolas" w:cs="Times New Roman"/>
+          <w:color w:val="FF8973"/>
+          <w:sz w:val="21"/>
+          <w:szCs w:val="21"/>
+          <w:lang w:val="en-US" w:eastAsia="ru-RU"/>
+        </w:rPr>
+        <w:t>29</w:t>
+      </w:r>
+      <w:r>
+        <w:rPr>
+          <w:rFonts w:ascii="Consolas" w:eastAsia="Times New Roman" w:hAnsi="Consolas" w:cs="Times New Roman"/>
+          <w:color w:val="FFFFFF"/>
+          <w:sz w:val="21"/>
+          <w:szCs w:val="21"/>
+          <w:lang w:val="en-US" w:eastAsia="ru-RU"/>
+        </w:rPr>
+        <w:t>, </w:t>
+      </w:r>
+      <w:r>
+        <w:rPr>
+          <w:rFonts w:ascii="Consolas" w:eastAsia="Times New Roman" w:hAnsi="Consolas" w:cs="Times New Roman"/>
+          <w:color w:val="FF8973"/>
+          <w:sz w:val="21"/>
+          <w:szCs w:val="21"/>
+          <w:lang w:val="en-US" w:eastAsia="ru-RU"/>
+        </w:rPr>
+        <w:t>44</w:t>
+      </w:r>
+      <w:r>
+        <w:rPr>
+          <w:rFonts w:ascii="Consolas" w:eastAsia="Times New Roman" w:hAnsi="Consolas" w:cs="Times New Roman"/>
+          <w:color w:val="FFFFFF"/>
+          <w:sz w:val="21"/>
+          <w:szCs w:val="21"/>
+          <w:lang w:val="en-US" w:eastAsia="ru-RU"/>
+        </w:rPr>
+        <w:t>, </w:t>
+      </w:r>
+      <w:r>
+        <w:rPr>
+          <w:rFonts w:ascii="Consolas" w:eastAsia="Times New Roman" w:hAnsi="Consolas" w:cs="Times New Roman"/>
+          <w:color w:val="FF8973"/>
+          <w:sz w:val="21"/>
+          <w:szCs w:val="21"/>
+          <w:lang w:val="en-US" w:eastAsia="ru-RU"/>
+        </w:rPr>
+        <w:t>21</w:t>
+      </w:r>
+      <w:r>
+        <w:rPr>
+          <w:rFonts w:ascii="Consolas" w:eastAsia="Times New Roman" w:hAnsi="Consolas" w:cs="Times New Roman"/>
+          <w:color w:val="FFFFFF"/>
+          <w:sz w:val="21"/>
+          <w:szCs w:val="21"/>
+          <w:lang w:val="en-US" w:eastAsia="ru-RU"/>
+        </w:rPr>
+        <w:t>, </w:t>
+      </w:r>
+      <w:r>
+        <w:rPr>
+          <w:rFonts w:ascii="Consolas" w:eastAsia="Times New Roman" w:hAnsi="Consolas" w:cs="Times New Roman"/>
+          <w:color w:val="FF8973"/>
+          <w:sz w:val="21"/>
+          <w:szCs w:val="21"/>
+          <w:lang w:val="en-US" w:eastAsia="ru-RU"/>
+        </w:rPr>
+        <w:t>89</w:t>
+      </w:r>
+      <w:r>
+        <w:rPr>
+          <w:rFonts w:ascii="Consolas" w:eastAsia="Times New Roman" w:hAnsi="Consolas" w:cs="Times New Roman"/>
+          <w:color w:val="FFFFFF"/>
+          <w:sz w:val="21"/>
+          <w:szCs w:val="21"/>
+          <w:lang w:val="en-US" w:eastAsia="ru-RU"/>
+        </w:rPr>
+        <w:t>, </w:t>
+      </w:r>
+      <w:r>
+        <w:rPr>
+          <w:rFonts w:ascii="Consolas" w:eastAsia="Times New Roman" w:hAnsi="Consolas" w:cs="Times New Roman"/>
+          <w:color w:val="FF8973"/>
+          <w:sz w:val="21"/>
+          <w:szCs w:val="21"/>
+          <w:lang w:val="en-US" w:eastAsia="ru-RU"/>
+        </w:rPr>
+        <w:t>5</w:t>
+      </w:r>
+      <w:r>
+        <w:rPr>
+          <w:rFonts w:ascii="Consolas" w:eastAsia="Times New Roman" w:hAnsi="Consolas" w:cs="Times New Roman"/>
+          <w:color w:val="FFFFFF"/>
+          <w:sz w:val="21"/>
+          <w:szCs w:val="21"/>
+          <w:lang w:val="en-US" w:eastAsia="ru-RU"/>
+        </w:rPr>
+        <w:t>]</w:t>
+      </w:r>
+    </w:p>
+    <w:p>
+      <w:pPr>
+        <w:shd w:val="clear" w:color="auto" w:fill="1E1E1E"/>
+        <w:spacing w:after="0" w:line="360" w:lineRule="atLeast"/>
+        <w:rPr>
+          <w:rFonts w:ascii="Consolas" w:eastAsia="Times New Roman" w:hAnsi="Consolas" w:cs="Times New Roman"/>
+          <w:color w:val="FFFFFF"/>
+          <w:sz w:val="21"/>
+          <w:szCs w:val="21"/>
+          <w:lang w:val="en-US" w:eastAsia="ru-RU"/>
+        </w:rPr>
+      </w:pPr>
+    </w:p>
+    <w:p>
+      <w:pPr>
+        <w:shd w:val="clear" w:color="auto" w:fill="1E1E1E"/>
+        <w:spacing w:after="0" w:line="360" w:lineRule="atLeast"/>
+        <w:rPr>
+          <w:rFonts w:ascii="Consolas" w:eastAsia="Times New Roman" w:hAnsi="Consolas" w:cs="Times New Roman"/>
+          <w:color w:val="FFFFFF"/>
+          <w:sz w:val="21"/>
+          <w:szCs w:val="21"/>
+          <w:lang w:val="en-US" w:eastAsia="ru-RU"/>
+        </w:rPr>
+      </w:pPr>
+      <w:r>
+        <w:rPr>
+          <w:rFonts w:ascii="Consolas" w:eastAsia="Times New Roman" w:hAnsi="Consolas" w:cs="Times New Roman"/>
+          <w:color w:val="FF8973"/>
+          <w:sz w:val="21"/>
+          <w:szCs w:val="21"/>
+          <w:lang w:val="en-US" w:eastAsia="ru-RU"/>
+        </w:rPr>
+        <w:t>plays</w:t>
+      </w:r>
+      <w:r>
+        <w:rPr>
+          <w:rFonts w:ascii="Consolas" w:eastAsia="Times New Roman" w:hAnsi="Consolas" w:cs="Times New Roman"/>
+          <w:color w:val="FFFFFF"/>
+          <w:sz w:val="21"/>
+          <w:szCs w:val="21"/>
+          <w:lang w:val="en-US" w:eastAsia="ru-RU"/>
+        </w:rPr>
+        <w:t> = {</w:t>
+      </w:r>
+      <w:proofErr w:type="spellStart"/>
+      <w:r>
+        <w:rPr>
+          <w:rFonts w:ascii="Consolas" w:eastAsia="Times New Roman" w:hAnsi="Consolas" w:cs="Times New Roman"/>
+          <w:color w:val="FF8973"/>
+          <w:sz w:val="21"/>
+          <w:szCs w:val="21"/>
+          <w:lang w:val="en-US" w:eastAsia="ru-RU"/>
+        </w:rPr>
+        <w:t>key</w:t>
+      </w:r>
+      <w:r>
+        <w:rPr>
+          <w:rFonts w:ascii="Consolas" w:eastAsia="Times New Roman" w:hAnsi="Consolas" w:cs="Times New Roman"/>
+          <w:color w:val="FFFFFF"/>
+          <w:sz w:val="21"/>
+          <w:szCs w:val="21"/>
+          <w:lang w:val="en-US" w:eastAsia="ru-RU"/>
+        </w:rPr>
+        <w:t>:</w:t>
+      </w:r>
+      <w:r>
+        <w:rPr>
+          <w:rFonts w:ascii="Consolas" w:eastAsia="Times New Roman" w:hAnsi="Consolas" w:cs="Times New Roman"/>
+          <w:color w:val="FF8973"/>
+          <w:sz w:val="21"/>
+          <w:szCs w:val="21"/>
+          <w:lang w:val="en-US" w:eastAsia="ru-RU"/>
+        </w:rPr>
+        <w:t>value</w:t>
+      </w:r>
+      <w:proofErr w:type="spellEnd"/>
+      <w:r>
+        <w:rPr>
+          <w:rFonts w:ascii="Consolas" w:eastAsia="Times New Roman" w:hAnsi="Consolas" w:cs="Times New Roman"/>
+          <w:color w:val="FFFFFF"/>
+          <w:sz w:val="21"/>
+          <w:szCs w:val="21"/>
+          <w:lang w:val="en-US" w:eastAsia="ru-RU"/>
+        </w:rPr>
+        <w:t> </w:t>
+      </w:r>
+      <w:r>
+        <w:rPr>
+          <w:rFonts w:ascii="Consolas" w:eastAsia="Times New Roman" w:hAnsi="Consolas" w:cs="Times New Roman"/>
+          <w:color w:val="B3CCFF"/>
+          <w:sz w:val="21"/>
+          <w:szCs w:val="21"/>
+          <w:lang w:val="en-US" w:eastAsia="ru-RU"/>
+        </w:rPr>
+        <w:t>for</w:t>
+      </w:r>
+      <w:r>
+        <w:rPr>
+          <w:rFonts w:ascii="Consolas" w:eastAsia="Times New Roman" w:hAnsi="Consolas" w:cs="Times New Roman"/>
+          <w:color w:val="FFFFFF"/>
+          <w:sz w:val="21"/>
+          <w:szCs w:val="21"/>
+          <w:lang w:val="en-US" w:eastAsia="ru-RU"/>
+        </w:rPr>
+        <w:t> </w:t>
+      </w:r>
+      <w:r>
+        <w:rPr>
+          <w:rFonts w:ascii="Consolas" w:eastAsia="Times New Roman" w:hAnsi="Consolas" w:cs="Times New Roman"/>
+          <w:color w:val="FF8973"/>
+          <w:sz w:val="21"/>
+          <w:szCs w:val="21"/>
+          <w:lang w:val="en-US" w:eastAsia="ru-RU"/>
+        </w:rPr>
+        <w:t>key</w:t>
+      </w:r>
+      <w:r>
+        <w:rPr>
+          <w:rFonts w:ascii="Consolas" w:eastAsia="Times New Roman" w:hAnsi="Consolas" w:cs="Times New Roman"/>
+          <w:color w:val="FFFFFF"/>
+          <w:sz w:val="21"/>
+          <w:szCs w:val="21"/>
+          <w:lang w:val="en-US" w:eastAsia="ru-RU"/>
+        </w:rPr>
+        <w:t>, </w:t>
+      </w:r>
+      <w:r>
+        <w:rPr>
+          <w:rFonts w:ascii="Consolas" w:eastAsia="Times New Roman" w:hAnsi="Consolas" w:cs="Times New Roman"/>
+          <w:color w:val="FF8973"/>
+          <w:sz w:val="21"/>
+          <w:szCs w:val="21"/>
+          <w:lang w:val="en-US" w:eastAsia="ru-RU"/>
+        </w:rPr>
+        <w:t>value</w:t>
+      </w:r>
+      <w:r>
+        <w:rPr>
+          <w:rFonts w:ascii="Consolas" w:eastAsia="Times New Roman" w:hAnsi="Consolas" w:cs="Times New Roman"/>
+          <w:color w:val="FFFFFF"/>
+          <w:sz w:val="21"/>
+          <w:szCs w:val="21"/>
+          <w:lang w:val="en-US" w:eastAsia="ru-RU"/>
+        </w:rPr>
+        <w:t> </w:t>
+      </w:r>
+      <w:r>
+        <w:rPr>
+          <w:rFonts w:ascii="Consolas" w:eastAsia="Times New Roman" w:hAnsi="Consolas" w:cs="Times New Roman"/>
+          <w:color w:val="B3CCFF"/>
+          <w:sz w:val="21"/>
+          <w:szCs w:val="21"/>
+          <w:lang w:val="en-US" w:eastAsia="ru-RU"/>
+        </w:rPr>
+        <w:t>in</w:t>
+      </w:r>
+      <w:r>
+        <w:rPr>
+          <w:rFonts w:ascii="Consolas" w:eastAsia="Times New Roman" w:hAnsi="Consolas" w:cs="Times New Roman"/>
+          <w:color w:val="FFFFFF"/>
+          <w:sz w:val="21"/>
+          <w:szCs w:val="21"/>
+          <w:lang w:val="en-US" w:eastAsia="ru-RU"/>
+        </w:rPr>
+        <w:t> zip(</w:t>
+      </w:r>
+      <w:r>
+        <w:rPr>
+          <w:rFonts w:ascii="Consolas" w:eastAsia="Times New Roman" w:hAnsi="Consolas" w:cs="Times New Roman"/>
+          <w:color w:val="FF8973"/>
+          <w:sz w:val="21"/>
+          <w:szCs w:val="21"/>
+          <w:lang w:val="en-US" w:eastAsia="ru-RU"/>
+        </w:rPr>
+        <w:t>songs</w:t>
+      </w:r>
+      <w:r>
+        <w:rPr>
+          <w:rFonts w:ascii="Consolas" w:eastAsia="Times New Roman" w:hAnsi="Consolas" w:cs="Times New Roman"/>
+          <w:color w:val="FFFFFF"/>
+          <w:sz w:val="21"/>
+          <w:szCs w:val="21"/>
+          <w:lang w:val="en-US" w:eastAsia="ru-RU"/>
+        </w:rPr>
+        <w:t>, </w:t>
+      </w:r>
+      <w:proofErr w:type="spellStart"/>
+      <w:r>
+        <w:rPr>
+          <w:rFonts w:ascii="Consolas" w:eastAsia="Times New Roman" w:hAnsi="Consolas" w:cs="Times New Roman"/>
+          <w:color w:val="FF8973"/>
+          <w:sz w:val="21"/>
+          <w:szCs w:val="21"/>
+          <w:lang w:val="en-US" w:eastAsia="ru-RU"/>
+        </w:rPr>
+        <w:t>playcounts</w:t>
+      </w:r>
+      <w:proofErr w:type="spellEnd"/>
+      <w:r>
+        <w:rPr>
+          <w:rFonts w:ascii="Consolas" w:eastAsia="Times New Roman" w:hAnsi="Consolas" w:cs="Times New Roman"/>
+          <w:color w:val="FFFFFF"/>
+          <w:sz w:val="21"/>
+          <w:szCs w:val="21"/>
+          <w:lang w:val="en-US" w:eastAsia="ru-RU"/>
+        </w:rPr>
+        <w:t>)}</w:t>
+      </w:r>
+    </w:p>
+    <w:p>
+      <w:pPr>
+        <w:shd w:val="clear" w:color="auto" w:fill="1E1E1E"/>
+        <w:spacing w:after="0" w:line="360" w:lineRule="atLeast"/>
+        <w:rPr>
+          <w:rFonts w:ascii="Consolas" w:eastAsia="Times New Roman" w:hAnsi="Consolas" w:cs="Times New Roman"/>
+          <w:color w:val="FFFFFF"/>
+          <w:sz w:val="21"/>
+          <w:szCs w:val="21"/>
+          <w:lang w:val="en-US" w:eastAsia="ru-RU"/>
+        </w:rPr>
+      </w:pPr>
+    </w:p>
+    <w:p>
+      <w:pPr>
+        <w:shd w:val="clear" w:color="auto" w:fill="1E1E1E"/>
+        <w:spacing w:after="0" w:line="360" w:lineRule="atLeast"/>
+        <w:rPr>
+          <w:rFonts w:ascii="Consolas" w:eastAsia="Times New Roman" w:hAnsi="Consolas" w:cs="Times New Roman"/>
+          <w:color w:val="FFFFFF"/>
+          <w:sz w:val="21"/>
+          <w:szCs w:val="21"/>
+          <w:lang w:val="en-US" w:eastAsia="ru-RU"/>
+        </w:rPr>
+      </w:pPr>
+      <w:r>
+        <w:rPr>
+          <w:rFonts w:ascii="Consolas" w:eastAsia="Times New Roman" w:hAnsi="Consolas" w:cs="Times New Roman"/>
+          <w:color w:val="FFFFFF"/>
+          <w:sz w:val="21"/>
+          <w:szCs w:val="21"/>
+          <w:lang w:val="en-US" w:eastAsia="ru-RU"/>
+        </w:rPr>
+        <w:t>print(</w:t>
+      </w:r>
+      <w:r>
+        <w:rPr>
+          <w:rFonts w:ascii="Consolas" w:eastAsia="Times New Roman" w:hAnsi="Consolas" w:cs="Times New Roman"/>
+          <w:color w:val="FF8973"/>
+          <w:sz w:val="21"/>
+          <w:szCs w:val="21"/>
+          <w:lang w:val="en-US" w:eastAsia="ru-RU"/>
+        </w:rPr>
+        <w:t>plays</w:t>
+      </w:r>
+      <w:r>
+        <w:rPr>
+          <w:rFonts w:ascii="Consolas" w:eastAsia="Times New Roman" w:hAnsi="Consolas" w:cs="Times New Roman"/>
+          <w:color w:val="FFFFFF"/>
+          <w:sz w:val="21"/>
+          <w:szCs w:val="21"/>
+          <w:lang w:val="en-US" w:eastAsia="ru-RU"/>
+        </w:rPr>
+        <w:t>)</w:t>
+      </w:r>
+    </w:p>
+    <w:p>
+      <w:pPr>
+        <w:shd w:val="clear" w:color="auto" w:fill="1E1E1E"/>
+        <w:spacing w:after="0" w:line="360" w:lineRule="atLeast"/>
+        <w:rPr>
+          <w:rFonts w:ascii="Consolas" w:eastAsia="Times New Roman" w:hAnsi="Consolas" w:cs="Times New Roman"/>
+          <w:color w:val="FFFFFF"/>
+          <w:sz w:val="21"/>
+          <w:szCs w:val="21"/>
+          <w:lang w:val="en-US" w:eastAsia="ru-RU"/>
+        </w:rPr>
+      </w:pPr>
+    </w:p>
+    <w:p>
+      <w:pPr>
+        <w:shd w:val="clear" w:color="auto" w:fill="1E1E1E"/>
+        <w:spacing w:after="0" w:line="360" w:lineRule="atLeast"/>
+        <w:rPr>
+          <w:rFonts w:ascii="Consolas" w:eastAsia="Times New Roman" w:hAnsi="Consolas" w:cs="Times New Roman"/>
+          <w:color w:val="FFFFFF"/>
+          <w:sz w:val="21"/>
+          <w:szCs w:val="21"/>
+          <w:lang w:val="en-US" w:eastAsia="ru-RU"/>
+        </w:rPr>
+      </w:pPr>
+      <w:r>
+        <w:rPr>
+          <w:rFonts w:ascii="Consolas" w:eastAsia="Times New Roman" w:hAnsi="Consolas" w:cs="Times New Roman"/>
+          <w:color w:val="FF8973"/>
+          <w:sz w:val="21"/>
+          <w:szCs w:val="21"/>
+          <w:lang w:val="en-US" w:eastAsia="ru-RU"/>
+        </w:rPr>
+        <w:t>plays</w:t>
+      </w:r>
+      <w:r>
+        <w:rPr>
+          <w:rFonts w:ascii="Consolas" w:eastAsia="Times New Roman" w:hAnsi="Consolas" w:cs="Times New Roman"/>
+          <w:color w:val="FFFFFF"/>
+          <w:sz w:val="21"/>
+          <w:szCs w:val="21"/>
+          <w:lang w:val="en-US" w:eastAsia="ru-RU"/>
+        </w:rPr>
+        <w:t>[</w:t>
+      </w:r>
+      <w:r>
+        <w:rPr>
+          <w:rFonts w:ascii="Consolas" w:eastAsia="Times New Roman" w:hAnsi="Consolas" w:cs="Times New Roman"/>
+          <w:color w:val="FFE083"/>
+          <w:sz w:val="21"/>
+          <w:szCs w:val="21"/>
+          <w:lang w:val="en-US" w:eastAsia="ru-RU"/>
+        </w:rPr>
+        <w:t>"Purple Haze"</w:t>
+      </w:r>
+      <w:r>
+        <w:rPr>
+          <w:rFonts w:ascii="Consolas" w:eastAsia="Times New Roman" w:hAnsi="Consolas" w:cs="Times New Roman"/>
+          <w:color w:val="FFFFFF"/>
+          <w:sz w:val="21"/>
+          <w:szCs w:val="21"/>
+          <w:lang w:val="en-US" w:eastAsia="ru-RU"/>
+        </w:rPr>
+        <w:t>] = </w:t>
+      </w:r>
+      <w:r>
+        <w:rPr>
+          <w:rFonts w:ascii="Consolas" w:eastAsia="Times New Roman" w:hAnsi="Consolas" w:cs="Times New Roman"/>
+          <w:color w:val="FF8973"/>
+          <w:sz w:val="21"/>
+          <w:szCs w:val="21"/>
+          <w:lang w:val="en-US" w:eastAsia="ru-RU"/>
+        </w:rPr>
+        <w:t>1</w:t>
+      </w:r>
+    </w:p>
+    <w:p>
+      <w:pPr>
+        <w:shd w:val="clear" w:color="auto" w:fill="1E1E1E"/>
+        <w:spacing w:after="0" w:line="360" w:lineRule="atLeast"/>
+        <w:rPr>
+          <w:rFonts w:ascii="Consolas" w:eastAsia="Times New Roman" w:hAnsi="Consolas" w:cs="Times New Roman"/>
+          <w:color w:val="FFFFFF"/>
+          <w:sz w:val="21"/>
+          <w:szCs w:val="21"/>
+          <w:lang w:val="en-US" w:eastAsia="ru-RU"/>
+        </w:rPr>
+      </w:pPr>
+    </w:p>
+    <w:p>
+      <w:pPr>
+        <w:shd w:val="clear" w:color="auto" w:fill="1E1E1E"/>
+        <w:spacing w:after="0" w:line="360" w:lineRule="atLeast"/>
+        <w:rPr>
+          <w:rFonts w:ascii="Consolas" w:eastAsia="Times New Roman" w:hAnsi="Consolas" w:cs="Times New Roman"/>
+          <w:color w:val="FFFFFF"/>
+          <w:sz w:val="21"/>
+          <w:szCs w:val="21"/>
+          <w:lang w:val="en-US" w:eastAsia="ru-RU"/>
+        </w:rPr>
+      </w:pPr>
+      <w:r>
+        <w:rPr>
+          <w:rFonts w:ascii="Consolas" w:eastAsia="Times New Roman" w:hAnsi="Consolas" w:cs="Times New Roman"/>
+          <w:color w:val="FF8973"/>
+          <w:sz w:val="21"/>
+          <w:szCs w:val="21"/>
+          <w:lang w:val="en-US" w:eastAsia="ru-RU"/>
+        </w:rPr>
+        <w:t>plays</w:t>
+      </w:r>
+      <w:r>
+        <w:rPr>
+          <w:rFonts w:ascii="Consolas" w:eastAsia="Times New Roman" w:hAnsi="Consolas" w:cs="Times New Roman"/>
+          <w:color w:val="FFFFFF"/>
+          <w:sz w:val="21"/>
+          <w:szCs w:val="21"/>
+          <w:lang w:val="en-US" w:eastAsia="ru-RU"/>
+        </w:rPr>
+        <w:t>[</w:t>
+      </w:r>
+      <w:r>
+        <w:rPr>
+          <w:rFonts w:ascii="Consolas" w:eastAsia="Times New Roman" w:hAnsi="Consolas" w:cs="Times New Roman"/>
+          <w:color w:val="FFE083"/>
+          <w:sz w:val="21"/>
+          <w:szCs w:val="21"/>
+          <w:lang w:val="en-US" w:eastAsia="ru-RU"/>
+        </w:rPr>
+        <w:t>"Respect"</w:t>
+      </w:r>
+      <w:r>
+        <w:rPr>
+          <w:rFonts w:ascii="Consolas" w:eastAsia="Times New Roman" w:hAnsi="Consolas" w:cs="Times New Roman"/>
+          <w:color w:val="FFFFFF"/>
+          <w:sz w:val="21"/>
+          <w:szCs w:val="21"/>
+          <w:lang w:val="en-US" w:eastAsia="ru-RU"/>
+        </w:rPr>
+        <w:t>] = </w:t>
+      </w:r>
+      <w:r>
+        <w:rPr>
+          <w:rFonts w:ascii="Consolas" w:eastAsia="Times New Roman" w:hAnsi="Consolas" w:cs="Times New Roman"/>
+          <w:color w:val="FF8973"/>
+          <w:sz w:val="21"/>
+          <w:szCs w:val="21"/>
+          <w:lang w:val="en-US" w:eastAsia="ru-RU"/>
+        </w:rPr>
+        <w:t>94</w:t>
+      </w:r>
+    </w:p>
+    <w:p>
+      <w:pPr>
+        <w:shd w:val="clear" w:color="auto" w:fill="1E1E1E"/>
+        <w:spacing w:after="0" w:line="360" w:lineRule="atLeast"/>
+        <w:rPr>
+          <w:rFonts w:ascii="Consolas" w:eastAsia="Times New Roman" w:hAnsi="Consolas" w:cs="Times New Roman"/>
+          <w:color w:val="FFFFFF"/>
+          <w:sz w:val="21"/>
+          <w:szCs w:val="21"/>
+          <w:lang w:val="en-US" w:eastAsia="ru-RU"/>
+        </w:rPr>
+      </w:pPr>
+    </w:p>
+    <w:p>
+      <w:pPr>
+        <w:shd w:val="clear" w:color="auto" w:fill="1E1E1E"/>
+        <w:spacing w:after="0" w:line="360" w:lineRule="atLeast"/>
+        <w:rPr>
+          <w:rFonts w:ascii="Consolas" w:eastAsia="Times New Roman" w:hAnsi="Consolas" w:cs="Times New Roman"/>
+          <w:color w:val="FFFFFF"/>
+          <w:sz w:val="21"/>
+          <w:szCs w:val="21"/>
+          <w:lang w:val="en-US" w:eastAsia="ru-RU"/>
+        </w:rPr>
+      </w:pPr>
+      <w:r>
+        <w:rPr>
+          <w:rFonts w:ascii="Consolas" w:eastAsia="Times New Roman" w:hAnsi="Consolas" w:cs="Times New Roman"/>
+          <w:color w:val="FF8973"/>
+          <w:sz w:val="21"/>
+          <w:szCs w:val="21"/>
+          <w:lang w:val="en-US" w:eastAsia="ru-RU"/>
+        </w:rPr>
+        <w:t>library</w:t>
+      </w:r>
+      <w:r>
+        <w:rPr>
+          <w:rFonts w:ascii="Consolas" w:eastAsia="Times New Roman" w:hAnsi="Consolas" w:cs="Times New Roman"/>
+          <w:color w:val="FFFFFF"/>
+          <w:sz w:val="21"/>
+          <w:szCs w:val="21"/>
+          <w:lang w:val="en-US" w:eastAsia="ru-RU"/>
+        </w:rPr>
+        <w:t> = {</w:t>
+      </w:r>
+      <w:r>
+        <w:rPr>
+          <w:rFonts w:ascii="Consolas" w:eastAsia="Times New Roman" w:hAnsi="Consolas" w:cs="Times New Roman"/>
+          <w:color w:val="FFE083"/>
+          <w:sz w:val="21"/>
+          <w:szCs w:val="21"/>
+          <w:lang w:val="en-US" w:eastAsia="ru-RU"/>
+        </w:rPr>
+        <w:t>"The Best Songs"</w:t>
+      </w:r>
+      <w:r>
+        <w:rPr>
+          <w:rFonts w:ascii="Consolas" w:eastAsia="Times New Roman" w:hAnsi="Consolas" w:cs="Times New Roman"/>
+          <w:color w:val="FFFFFF"/>
+          <w:sz w:val="21"/>
+          <w:szCs w:val="21"/>
+          <w:lang w:val="en-US" w:eastAsia="ru-RU"/>
+        </w:rPr>
+        <w:t>: </w:t>
+      </w:r>
+      <w:r>
+        <w:rPr>
+          <w:rFonts w:ascii="Consolas" w:eastAsia="Times New Roman" w:hAnsi="Consolas" w:cs="Times New Roman"/>
+          <w:color w:val="FF8973"/>
+          <w:sz w:val="21"/>
+          <w:szCs w:val="21"/>
+          <w:lang w:val="en-US" w:eastAsia="ru-RU"/>
+        </w:rPr>
+        <w:t>plays</w:t>
+      </w:r>
+      <w:r>
+        <w:rPr>
+          <w:rFonts w:ascii="Consolas" w:eastAsia="Times New Roman" w:hAnsi="Consolas" w:cs="Times New Roman"/>
+          <w:color w:val="FFFFFF"/>
+          <w:sz w:val="21"/>
+          <w:szCs w:val="21"/>
+          <w:lang w:val="en-US" w:eastAsia="ru-RU"/>
+        </w:rPr>
+        <w:t>, </w:t>
+      </w:r>
+      <w:r>
+        <w:rPr>
+          <w:rFonts w:ascii="Consolas" w:eastAsia="Times New Roman" w:hAnsi="Consolas" w:cs="Times New Roman"/>
+          <w:color w:val="FFE083"/>
+          <w:sz w:val="21"/>
+          <w:szCs w:val="21"/>
+          <w:lang w:val="en-US" w:eastAsia="ru-RU"/>
+        </w:rPr>
+        <w:t>"Sunday Feelings"</w:t>
+      </w:r>
+      <w:r>
+        <w:rPr>
+          <w:rFonts w:ascii="Consolas" w:eastAsia="Times New Roman" w:hAnsi="Consolas" w:cs="Times New Roman"/>
+          <w:color w:val="FFFFFF"/>
+          <w:sz w:val="21"/>
+          <w:szCs w:val="21"/>
+          <w:lang w:val="en-US" w:eastAsia="ru-RU"/>
+        </w:rPr>
+        <w:t>: {}}</w:t>
+      </w:r>
+    </w:p>
+    <w:p>
+      <w:pPr>
+        <w:shd w:val="clear" w:color="auto" w:fill="1E1E1E"/>
+        <w:spacing w:after="0" w:line="360" w:lineRule="atLeast"/>
+        <w:rPr>
+          <w:rFonts w:ascii="Consolas" w:eastAsia="Times New Roman" w:hAnsi="Consolas" w:cs="Times New Roman"/>
+          <w:color w:val="FFFFFF"/>
+          <w:sz w:val="21"/>
+          <w:szCs w:val="21"/>
+          <w:lang w:val="en-US" w:eastAsia="ru-RU"/>
+        </w:rPr>
+      </w:pPr>
+    </w:p>
+    <w:p>
+      <w:pPr>
+        <w:shd w:val="clear" w:color="auto" w:fill="1E1E1E"/>
+        <w:spacing w:after="0" w:line="360" w:lineRule="atLeast"/>
+        <w:rPr>
+          <w:rFonts w:ascii="Consolas" w:eastAsia="Times New Roman" w:hAnsi="Consolas" w:cs="Times New Roman"/>
+          <w:color w:val="FFFFFF"/>
+          <w:sz w:val="21"/>
+          <w:szCs w:val="21"/>
+          <w:lang w:eastAsia="ru-RU"/>
+        </w:rPr>
+      </w:pPr>
+      <w:proofErr w:type="spellStart"/>
+      <w:r>
+        <w:rPr>
+          <w:rFonts w:ascii="Consolas" w:eastAsia="Times New Roman" w:hAnsi="Consolas" w:cs="Times New Roman"/>
+          <w:color w:val="FFFFFF"/>
+          <w:sz w:val="21"/>
+          <w:szCs w:val="21"/>
+          <w:lang w:eastAsia="ru-RU"/>
+        </w:rPr>
+        <w:t>print</w:t>
+      </w:r>
+      <w:proofErr w:type="spellEnd"/>
+      <w:r>
+        <w:rPr>
+          <w:rFonts w:ascii="Consolas" w:eastAsia="Times New Roman" w:hAnsi="Consolas" w:cs="Times New Roman"/>
+          <w:color w:val="FFFFFF"/>
+          <w:sz w:val="21"/>
+          <w:szCs w:val="21"/>
+          <w:lang w:eastAsia="ru-RU"/>
+        </w:rPr>
+        <w:t>(</w:t>
+      </w:r>
+      <w:proofErr w:type="spellStart"/>
+      <w:r>
+        <w:rPr>
+          <w:rFonts w:ascii="Consolas" w:eastAsia="Times New Roman" w:hAnsi="Consolas" w:cs="Times New Roman"/>
+          <w:color w:val="FF8973"/>
+          <w:sz w:val="21"/>
+          <w:szCs w:val="21"/>
+          <w:lang w:eastAsia="ru-RU"/>
+        </w:rPr>
+        <w:t>library</w:t>
+      </w:r>
+      <w:proofErr w:type="spellEnd"/>
+      <w:r>
+        <w:rPr>
+          <w:rFonts w:ascii="Consolas" w:eastAsia="Times New Roman" w:hAnsi="Consolas" w:cs="Times New Roman"/>
+          <w:color w:val="FFFFFF"/>
+          <w:sz w:val="21"/>
+          <w:szCs w:val="21"/>
+          <w:lang w:eastAsia="ru-RU"/>
+        </w:rPr>
+        <w:t>)</w:t>
+      </w:r>
+    </w:p>
+    <w:p>
+      <w:pPr>
+        <w:jc w:val="both"/>
+        <w:rPr>
+          <w:b/>
+          <w:bCs/>
+          <w:lang w:val="en-US"/>
+        </w:rPr>
+      </w:pPr>
+    </w:p>
+    <w:p>
+      <w:pPr>
+        <w:jc w:val="center"/>
+        <w:rPr>
+          <w:b/>
+          <w:bCs/>
+          <w:lang w:val="en-US"/>
+        </w:rPr>
+      </w:pPr>
+      <w:r>
+        <w:rPr>
+          <w:b/>
+          <w:bCs/>
+          <w:noProof/>
+          <w:lang w:val="en-US"/>
+        </w:rPr>
+        <w:drawing>
+          <wp:inline distT="0" distB="0" distL="0" distR="0" wp14:anchorId="43DC2412" wp14:editId="187CB296">
+            <wp:extent cx="4785360" cy="1912620"/>
+            <wp:effectExtent l="0" t="0" r="0" b="0"/>
+            <wp:docPr id="9" name="Рисунок 9"/>
+            <wp:cNvGraphicFramePr>
+              <a:graphicFrameLocks xmlns:a="http://schemas.openxmlformats.org/drawingml/2006/main" noChangeAspect="1"/>
+            </wp:cNvGraphicFramePr>
+            <a:graphic xmlns:a="http://schemas.openxmlformats.org/drawingml/2006/main">
+              <a:graphicData uri="http://schemas.openxmlformats.org/drawingml/2006/picture">
+                <pic:pic xmlns:pic="http://schemas.openxmlformats.org/drawingml/2006/picture">
+                  <pic:nvPicPr>
+                    <pic:cNvPr id="0" name="Picture 3"/>
+                    <pic:cNvPicPr>
+                      <a:picLocks noChangeAspect="1" noChangeArrowheads="1"/>
+                    </pic:cNvPicPr>
+                  </pic:nvPicPr>
+                  <pic:blipFill>
+                    <a:blip r:embed="rId17">
+                      <a:extLst>
+                        <a:ext uri="{28A0092B-C50C-407E-A947-70E740481C1C}">
+                          <a14:useLocalDpi xmlns:a14="http://schemas.microsoft.com/office/drawing/2010/main" val="0"/>
+                        </a:ext>
+                      </a:extLst>
+                    </a:blip>
+                    <a:srcRect/>
+                    <a:stretch>
+                      <a:fillRect/>
+                    </a:stretch>
+                  </pic:blipFill>
+                  <pic:spPr bwMode="auto">
+                    <a:xfrm>
+                      <a:off x="0" y="0"/>
+                      <a:ext cx="4785360" cy="1912620"/>
+                    </a:xfrm>
+                    <a:prstGeom prst="rect">
+                      <a:avLst/>
+                    </a:prstGeom>
+                    <a:noFill/>
+                    <a:ln>
+                      <a:noFill/>
+                    </a:ln>
+                  </pic:spPr>
+                </pic:pic>
+              </a:graphicData>
+            </a:graphic>
+          </wp:inline>
+        </w:drawing>
+      </w:r>
+    </w:p>
+    <w:p>
+      <w:pPr>
+        <w:jc w:val="both"/>
+        <w:rPr>
+          <w:b/>
+          <w:bCs/>
+          <w:lang w:val="en-US"/>
+        </w:rPr>
+      </w:pPr>
+      <w:r>
+        <w:rPr>
+          <w:b/>
+          <w:bCs/>
+          <w:lang w:val="en-US"/>
+        </w:rPr>
+        <w:t>_____________________________________________________________________________________</w:t>
+      </w:r>
     </w:p>
     <w:p>
       <w:pPr>
@@ -14428,122 +16741,9 @@
     </w:lvl>
   </w:abstractNum>
   <w:abstractNum w:abstractNumId="1" w15:restartNumberingAfterBreak="0">
-    <w:nsid w:val="5AD4470E"/>
+    <w:nsid w:val="598639F8"/>
     <w:multiLevelType w:val="multilevel"/>
-    <w:tmpl w:val="3B1ACD22"/>
-    <w:lvl w:ilvl="0">
-      <w:start w:val="1"/>
-      <w:numFmt w:val="decimal"/>
-      <w:lvlText w:val="%1."/>
-      <w:lvlJc w:val="left"/>
-      <w:pPr>
-        <w:tabs>
-          <w:tab w:val="num" w:pos="720"/>
-        </w:tabs>
-        <w:ind w:left="720" w:hanging="360"/>
-      </w:pPr>
-    </w:lvl>
-    <w:lvl w:ilvl="1" w:tentative="1">
-      <w:start w:val="1"/>
-      <w:numFmt w:val="decimal"/>
-      <w:lvlText w:val="%2."/>
-      <w:lvlJc w:val="left"/>
-      <w:pPr>
-        <w:tabs>
-          <w:tab w:val="num" w:pos="1440"/>
-        </w:tabs>
-        <w:ind w:left="1440" w:hanging="360"/>
-      </w:pPr>
-    </w:lvl>
-    <w:lvl w:ilvl="2" w:tentative="1">
-      <w:start w:val="1"/>
-      <w:numFmt w:val="decimal"/>
-      <w:lvlText w:val="%3."/>
-      <w:lvlJc w:val="left"/>
-      <w:pPr>
-        <w:tabs>
-          <w:tab w:val="num" w:pos="2160"/>
-        </w:tabs>
-        <w:ind w:left="2160" w:hanging="360"/>
-      </w:pPr>
-    </w:lvl>
-    <w:lvl w:ilvl="3" w:tentative="1">
-      <w:start w:val="1"/>
-      <w:numFmt w:val="decimal"/>
-      <w:lvlText w:val="%4."/>
-      <w:lvlJc w:val="left"/>
-      <w:pPr>
-        <w:tabs>
-          <w:tab w:val="num" w:pos="2880"/>
-        </w:tabs>
-        <w:ind w:left="2880" w:hanging="360"/>
-      </w:pPr>
-    </w:lvl>
-    <w:lvl w:ilvl="4" w:tentative="1">
-      <w:start w:val="1"/>
-      <w:numFmt w:val="decimal"/>
-      <w:lvlText w:val="%5."/>
-      <w:lvlJc w:val="left"/>
-      <w:pPr>
-        <w:tabs>
-          <w:tab w:val="num" w:pos="3600"/>
-        </w:tabs>
-        <w:ind w:left="3600" w:hanging="360"/>
-      </w:pPr>
-    </w:lvl>
-    <w:lvl w:ilvl="5" w:tentative="1">
-      <w:start w:val="1"/>
-      <w:numFmt w:val="decimal"/>
-      <w:lvlText w:val="%6."/>
-      <w:lvlJc w:val="left"/>
-      <w:pPr>
-        <w:tabs>
-          <w:tab w:val="num" w:pos="4320"/>
-        </w:tabs>
-        <w:ind w:left="4320" w:hanging="360"/>
-      </w:pPr>
-    </w:lvl>
-    <w:lvl w:ilvl="6" w:tentative="1">
-      <w:start w:val="1"/>
-      <w:numFmt w:val="decimal"/>
-      <w:lvlText w:val="%7."/>
-      <w:lvlJc w:val="left"/>
-      <w:pPr>
-        <w:tabs>
-          <w:tab w:val="num" w:pos="5040"/>
-        </w:tabs>
-        <w:ind w:left="5040" w:hanging="360"/>
-      </w:pPr>
-    </w:lvl>
-    <w:lvl w:ilvl="7" w:tentative="1">
-      <w:start w:val="1"/>
-      <w:numFmt w:val="decimal"/>
-      <w:lvlText w:val="%8."/>
-      <w:lvlJc w:val="left"/>
-      <w:pPr>
-        <w:tabs>
-          <w:tab w:val="num" w:pos="5760"/>
-        </w:tabs>
-        <w:ind w:left="5760" w:hanging="360"/>
-      </w:pPr>
-    </w:lvl>
-    <w:lvl w:ilvl="8" w:tentative="1">
-      <w:start w:val="1"/>
-      <w:numFmt w:val="decimal"/>
-      <w:lvlText w:val="%9."/>
-      <w:lvlJc w:val="left"/>
-      <w:pPr>
-        <w:tabs>
-          <w:tab w:val="num" w:pos="6480"/>
-        </w:tabs>
-        <w:ind w:left="6480" w:hanging="360"/>
-      </w:pPr>
-    </w:lvl>
-  </w:abstractNum>
-  <w:abstractNum w:abstractNumId="2" w15:restartNumberingAfterBreak="0">
-    <w:nsid w:val="6B8633A6"/>
-    <w:multiLevelType w:val="multilevel"/>
-    <w:tmpl w:val="4566CBB2"/>
+    <w:tmpl w:val="3612CD0C"/>
     <w:lvl w:ilvl="0">
       <w:start w:val="1"/>
       <w:numFmt w:val="bullet"/>
@@ -14689,7 +16889,269 @@
       </w:rPr>
     </w:lvl>
   </w:abstractNum>
+  <w:abstractNum w:abstractNumId="2" w15:restartNumberingAfterBreak="0">
+    <w:nsid w:val="5AD4470E"/>
+    <w:multiLevelType w:val="multilevel"/>
+    <w:tmpl w:val="3B1ACD22"/>
+    <w:lvl w:ilvl="0">
+      <w:start w:val="1"/>
+      <w:numFmt w:val="decimal"/>
+      <w:lvlText w:val="%1."/>
+      <w:lvlJc w:val="left"/>
+      <w:pPr>
+        <w:tabs>
+          <w:tab w:val="num" w:pos="720"/>
+        </w:tabs>
+        <w:ind w:left="720" w:hanging="360"/>
+      </w:pPr>
+    </w:lvl>
+    <w:lvl w:ilvl="1" w:tentative="1">
+      <w:start w:val="1"/>
+      <w:numFmt w:val="decimal"/>
+      <w:lvlText w:val="%2."/>
+      <w:lvlJc w:val="left"/>
+      <w:pPr>
+        <w:tabs>
+          <w:tab w:val="num" w:pos="1440"/>
+        </w:tabs>
+        <w:ind w:left="1440" w:hanging="360"/>
+      </w:pPr>
+    </w:lvl>
+    <w:lvl w:ilvl="2" w:tentative="1">
+      <w:start w:val="1"/>
+      <w:numFmt w:val="decimal"/>
+      <w:lvlText w:val="%3."/>
+      <w:lvlJc w:val="left"/>
+      <w:pPr>
+        <w:tabs>
+          <w:tab w:val="num" w:pos="2160"/>
+        </w:tabs>
+        <w:ind w:left="2160" w:hanging="360"/>
+      </w:pPr>
+    </w:lvl>
+    <w:lvl w:ilvl="3" w:tentative="1">
+      <w:start w:val="1"/>
+      <w:numFmt w:val="decimal"/>
+      <w:lvlText w:val="%4."/>
+      <w:lvlJc w:val="left"/>
+      <w:pPr>
+        <w:tabs>
+          <w:tab w:val="num" w:pos="2880"/>
+        </w:tabs>
+        <w:ind w:left="2880" w:hanging="360"/>
+      </w:pPr>
+    </w:lvl>
+    <w:lvl w:ilvl="4" w:tentative="1">
+      <w:start w:val="1"/>
+      <w:numFmt w:val="decimal"/>
+      <w:lvlText w:val="%5."/>
+      <w:lvlJc w:val="left"/>
+      <w:pPr>
+        <w:tabs>
+          <w:tab w:val="num" w:pos="3600"/>
+        </w:tabs>
+        <w:ind w:left="3600" w:hanging="360"/>
+      </w:pPr>
+    </w:lvl>
+    <w:lvl w:ilvl="5" w:tentative="1">
+      <w:start w:val="1"/>
+      <w:numFmt w:val="decimal"/>
+      <w:lvlText w:val="%6."/>
+      <w:lvlJc w:val="left"/>
+      <w:pPr>
+        <w:tabs>
+          <w:tab w:val="num" w:pos="4320"/>
+        </w:tabs>
+        <w:ind w:left="4320" w:hanging="360"/>
+      </w:pPr>
+    </w:lvl>
+    <w:lvl w:ilvl="6" w:tentative="1">
+      <w:start w:val="1"/>
+      <w:numFmt w:val="decimal"/>
+      <w:lvlText w:val="%7."/>
+      <w:lvlJc w:val="left"/>
+      <w:pPr>
+        <w:tabs>
+          <w:tab w:val="num" w:pos="5040"/>
+        </w:tabs>
+        <w:ind w:left="5040" w:hanging="360"/>
+      </w:pPr>
+    </w:lvl>
+    <w:lvl w:ilvl="7" w:tentative="1">
+      <w:start w:val="1"/>
+      <w:numFmt w:val="decimal"/>
+      <w:lvlText w:val="%8."/>
+      <w:lvlJc w:val="left"/>
+      <w:pPr>
+        <w:tabs>
+          <w:tab w:val="num" w:pos="5760"/>
+        </w:tabs>
+        <w:ind w:left="5760" w:hanging="360"/>
+      </w:pPr>
+    </w:lvl>
+    <w:lvl w:ilvl="8" w:tentative="1">
+      <w:start w:val="1"/>
+      <w:numFmt w:val="decimal"/>
+      <w:lvlText w:val="%9."/>
+      <w:lvlJc w:val="left"/>
+      <w:pPr>
+        <w:tabs>
+          <w:tab w:val="num" w:pos="6480"/>
+        </w:tabs>
+        <w:ind w:left="6480" w:hanging="360"/>
+      </w:pPr>
+    </w:lvl>
+  </w:abstractNum>
   <w:abstractNum w:abstractNumId="3" w15:restartNumberingAfterBreak="0">
+    <w:nsid w:val="6B8633A6"/>
+    <w:multiLevelType w:val="multilevel"/>
+    <w:tmpl w:val="4566CBB2"/>
+    <w:lvl w:ilvl="0">
+      <w:start w:val="1"/>
+      <w:numFmt w:val="bullet"/>
+      <w:lvlText w:val=""/>
+      <w:lvlJc w:val="left"/>
+      <w:pPr>
+        <w:tabs>
+          <w:tab w:val="num" w:pos="720"/>
+        </w:tabs>
+        <w:ind w:left="720" w:hanging="360"/>
+      </w:pPr>
+      <w:rPr>
+        <w:rFonts w:ascii="Symbol" w:hAnsi="Symbol" w:hint="default"/>
+        <w:sz w:val="20"/>
+      </w:rPr>
+    </w:lvl>
+    <w:lvl w:ilvl="1" w:tentative="1">
+      <w:start w:val="1"/>
+      <w:numFmt w:val="bullet"/>
+      <w:lvlText w:val="o"/>
+      <w:lvlJc w:val="left"/>
+      <w:pPr>
+        <w:tabs>
+          <w:tab w:val="num" w:pos="1440"/>
+        </w:tabs>
+        <w:ind w:left="1440" w:hanging="360"/>
+      </w:pPr>
+      <w:rPr>
+        <w:rFonts w:ascii="Courier New" w:hAnsi="Courier New" w:hint="default"/>
+        <w:sz w:val="20"/>
+      </w:rPr>
+    </w:lvl>
+    <w:lvl w:ilvl="2" w:tentative="1">
+      <w:start w:val="1"/>
+      <w:numFmt w:val="bullet"/>
+      <w:lvlText w:val=""/>
+      <w:lvlJc w:val="left"/>
+      <w:pPr>
+        <w:tabs>
+          <w:tab w:val="num" w:pos="2160"/>
+        </w:tabs>
+        <w:ind w:left="2160" w:hanging="360"/>
+      </w:pPr>
+      <w:rPr>
+        <w:rFonts w:ascii="Wingdings" w:hAnsi="Wingdings" w:hint="default"/>
+        <w:sz w:val="20"/>
+      </w:rPr>
+    </w:lvl>
+    <w:lvl w:ilvl="3" w:tentative="1">
+      <w:start w:val="1"/>
+      <w:numFmt w:val="bullet"/>
+      <w:lvlText w:val=""/>
+      <w:lvlJc w:val="left"/>
+      <w:pPr>
+        <w:tabs>
+          <w:tab w:val="num" w:pos="2880"/>
+        </w:tabs>
+        <w:ind w:left="2880" w:hanging="360"/>
+      </w:pPr>
+      <w:rPr>
+        <w:rFonts w:ascii="Wingdings" w:hAnsi="Wingdings" w:hint="default"/>
+        <w:sz w:val="20"/>
+      </w:rPr>
+    </w:lvl>
+    <w:lvl w:ilvl="4" w:tentative="1">
+      <w:start w:val="1"/>
+      <w:numFmt w:val="bullet"/>
+      <w:lvlText w:val=""/>
+      <w:lvlJc w:val="left"/>
+      <w:pPr>
+        <w:tabs>
+          <w:tab w:val="num" w:pos="3600"/>
+        </w:tabs>
+        <w:ind w:left="3600" w:hanging="360"/>
+      </w:pPr>
+      <w:rPr>
+        <w:rFonts w:ascii="Wingdings" w:hAnsi="Wingdings" w:hint="default"/>
+        <w:sz w:val="20"/>
+      </w:rPr>
+    </w:lvl>
+    <w:lvl w:ilvl="5" w:tentative="1">
+      <w:start w:val="1"/>
+      <w:numFmt w:val="bullet"/>
+      <w:lvlText w:val=""/>
+      <w:lvlJc w:val="left"/>
+      <w:pPr>
+        <w:tabs>
+          <w:tab w:val="num" w:pos="4320"/>
+        </w:tabs>
+        <w:ind w:left="4320" w:hanging="360"/>
+      </w:pPr>
+      <w:rPr>
+        <w:rFonts w:ascii="Wingdings" w:hAnsi="Wingdings" w:hint="default"/>
+        <w:sz w:val="20"/>
+      </w:rPr>
+    </w:lvl>
+    <w:lvl w:ilvl="6" w:tentative="1">
+      <w:start w:val="1"/>
+      <w:numFmt w:val="bullet"/>
+      <w:lvlText w:val=""/>
+      <w:lvlJc w:val="left"/>
+      <w:pPr>
+        <w:tabs>
+          <w:tab w:val="num" w:pos="5040"/>
+        </w:tabs>
+        <w:ind w:left="5040" w:hanging="360"/>
+      </w:pPr>
+      <w:rPr>
+        <w:rFonts w:ascii="Wingdings" w:hAnsi="Wingdings" w:hint="default"/>
+        <w:sz w:val="20"/>
+      </w:rPr>
+    </w:lvl>
+    <w:lvl w:ilvl="7" w:tentative="1">
+      <w:start w:val="1"/>
+      <w:numFmt w:val="bullet"/>
+      <w:lvlText w:val=""/>
+      <w:lvlJc w:val="left"/>
+      <w:pPr>
+        <w:tabs>
+          <w:tab w:val="num" w:pos="5760"/>
+        </w:tabs>
+        <w:ind w:left="5760" w:hanging="360"/>
+      </w:pPr>
+      <w:rPr>
+        <w:rFonts w:ascii="Wingdings" w:hAnsi="Wingdings" w:hint="default"/>
+        <w:sz w:val="20"/>
+      </w:rPr>
+    </w:lvl>
+    <w:lvl w:ilvl="8" w:tentative="1">
+      <w:start w:val="1"/>
+      <w:numFmt w:val="bullet"/>
+      <w:lvlText w:val=""/>
+      <w:lvlJc w:val="left"/>
+      <w:pPr>
+        <w:tabs>
+          <w:tab w:val="num" w:pos="6480"/>
+        </w:tabs>
+        <w:ind w:left="6480" w:hanging="360"/>
+      </w:pPr>
+      <w:rPr>
+        <w:rFonts w:ascii="Wingdings" w:hAnsi="Wingdings" w:hint="default"/>
+        <w:sz w:val="20"/>
+      </w:rPr>
+    </w:lvl>
+  </w:abstractNum>
+  <w:abstractNum w:abstractNumId="4" w15:restartNumberingAfterBreak="0">
     <w:nsid w:val="742E6469"/>
     <w:multiLevelType w:val="multilevel"/>
     <w:tmpl w:val="CFC8C458"/>
@@ -14802,16 +17264,171 @@
       </w:pPr>
     </w:lvl>
   </w:abstractNum>
+  <w:abstractNum w:abstractNumId="5" w15:restartNumberingAfterBreak="0">
+    <w:nsid w:val="79992261"/>
+    <w:multiLevelType w:val="multilevel"/>
+    <w:tmpl w:val="22A46280"/>
+    <w:lvl w:ilvl="0">
+      <w:start w:val="1"/>
+      <w:numFmt w:val="bullet"/>
+      <w:lvlText w:val=""/>
+      <w:lvlJc w:val="left"/>
+      <w:pPr>
+        <w:tabs>
+          <w:tab w:val="num" w:pos="720"/>
+        </w:tabs>
+        <w:ind w:left="720" w:hanging="360"/>
+      </w:pPr>
+      <w:rPr>
+        <w:rFonts w:ascii="Symbol" w:hAnsi="Symbol" w:hint="default"/>
+        <w:sz w:val="20"/>
+      </w:rPr>
+    </w:lvl>
+    <w:lvl w:ilvl="1" w:tentative="1">
+      <w:start w:val="1"/>
+      <w:numFmt w:val="bullet"/>
+      <w:lvlText w:val="o"/>
+      <w:lvlJc w:val="left"/>
+      <w:pPr>
+        <w:tabs>
+          <w:tab w:val="num" w:pos="1440"/>
+        </w:tabs>
+        <w:ind w:left="1440" w:hanging="360"/>
+      </w:pPr>
+      <w:rPr>
+        <w:rFonts w:ascii="Courier New" w:hAnsi="Courier New" w:hint="default"/>
+        <w:sz w:val="20"/>
+      </w:rPr>
+    </w:lvl>
+    <w:lvl w:ilvl="2" w:tentative="1">
+      <w:start w:val="1"/>
+      <w:numFmt w:val="bullet"/>
+      <w:lvlText w:val=""/>
+      <w:lvlJc w:val="left"/>
+      <w:pPr>
+        <w:tabs>
+          <w:tab w:val="num" w:pos="2160"/>
+        </w:tabs>
+        <w:ind w:left="2160" w:hanging="360"/>
+      </w:pPr>
+      <w:rPr>
+        <w:rFonts w:ascii="Wingdings" w:hAnsi="Wingdings" w:hint="default"/>
+        <w:sz w:val="20"/>
+      </w:rPr>
+    </w:lvl>
+    <w:lvl w:ilvl="3" w:tentative="1">
+      <w:start w:val="1"/>
+      <w:numFmt w:val="bullet"/>
+      <w:lvlText w:val=""/>
+      <w:lvlJc w:val="left"/>
+      <w:pPr>
+        <w:tabs>
+          <w:tab w:val="num" w:pos="2880"/>
+        </w:tabs>
+        <w:ind w:left="2880" w:hanging="360"/>
+      </w:pPr>
+      <w:rPr>
+        <w:rFonts w:ascii="Wingdings" w:hAnsi="Wingdings" w:hint="default"/>
+        <w:sz w:val="20"/>
+      </w:rPr>
+    </w:lvl>
+    <w:lvl w:ilvl="4" w:tentative="1">
+      <w:start w:val="1"/>
+      <w:numFmt w:val="bullet"/>
+      <w:lvlText w:val=""/>
+      <w:lvlJc w:val="left"/>
+      <w:pPr>
+        <w:tabs>
+          <w:tab w:val="num" w:pos="3600"/>
+        </w:tabs>
+        <w:ind w:left="3600" w:hanging="360"/>
+      </w:pPr>
+      <w:rPr>
+        <w:rFonts w:ascii="Wingdings" w:hAnsi="Wingdings" w:hint="default"/>
+        <w:sz w:val="20"/>
+      </w:rPr>
+    </w:lvl>
+    <w:lvl w:ilvl="5" w:tentative="1">
+      <w:start w:val="1"/>
+      <w:numFmt w:val="bullet"/>
+      <w:lvlText w:val=""/>
+      <w:lvlJc w:val="left"/>
+      <w:pPr>
+        <w:tabs>
+          <w:tab w:val="num" w:pos="4320"/>
+        </w:tabs>
+        <w:ind w:left="4320" w:hanging="360"/>
+      </w:pPr>
+      <w:rPr>
+        <w:rFonts w:ascii="Wingdings" w:hAnsi="Wingdings" w:hint="default"/>
+        <w:sz w:val="20"/>
+      </w:rPr>
+    </w:lvl>
+    <w:lvl w:ilvl="6" w:tentative="1">
+      <w:start w:val="1"/>
+      <w:numFmt w:val="bullet"/>
+      <w:lvlText w:val=""/>
+      <w:lvlJc w:val="left"/>
+      <w:pPr>
+        <w:tabs>
+          <w:tab w:val="num" w:pos="5040"/>
+        </w:tabs>
+        <w:ind w:left="5040" w:hanging="360"/>
+      </w:pPr>
+      <w:rPr>
+        <w:rFonts w:ascii="Wingdings" w:hAnsi="Wingdings" w:hint="default"/>
+        <w:sz w:val="20"/>
+      </w:rPr>
+    </w:lvl>
+    <w:lvl w:ilvl="7" w:tentative="1">
+      <w:start w:val="1"/>
+      <w:numFmt w:val="bullet"/>
+      <w:lvlText w:val=""/>
+      <w:lvlJc w:val="left"/>
+      <w:pPr>
+        <w:tabs>
+          <w:tab w:val="num" w:pos="5760"/>
+        </w:tabs>
+        <w:ind w:left="5760" w:hanging="360"/>
+      </w:pPr>
+      <w:rPr>
+        <w:rFonts w:ascii="Wingdings" w:hAnsi="Wingdings" w:hint="default"/>
+        <w:sz w:val="20"/>
+      </w:rPr>
+    </w:lvl>
+    <w:lvl w:ilvl="8" w:tentative="1">
+      <w:start w:val="1"/>
+      <w:numFmt w:val="bullet"/>
+      <w:lvlText w:val=""/>
+      <w:lvlJc w:val="left"/>
+      <w:pPr>
+        <w:tabs>
+          <w:tab w:val="num" w:pos="6480"/>
+        </w:tabs>
+        <w:ind w:left="6480" w:hanging="360"/>
+      </w:pPr>
+      <w:rPr>
+        <w:rFonts w:ascii="Wingdings" w:hAnsi="Wingdings" w:hint="default"/>
+        <w:sz w:val="20"/>
+      </w:rPr>
+    </w:lvl>
+  </w:abstractNum>
   <w:num w:numId="1" w16cid:durableId="1658343176">
-    <w:abstractNumId w:val="2"/>
+    <w:abstractNumId w:val="3"/>
   </w:num>
   <w:num w:numId="2" w16cid:durableId="747385603">
-    <w:abstractNumId w:val="3"/>
+    <w:abstractNumId w:val="4"/>
   </w:num>
   <w:num w:numId="3" w16cid:durableId="2059935660">
     <w:abstractNumId w:val="0"/>
   </w:num>
   <w:num w:numId="4" w16cid:durableId="419061269">
+    <w:abstractNumId w:val="2"/>
+  </w:num>
+  <w:num w:numId="5" w16cid:durableId="1317875948">
+    <w:abstractNumId w:val="5"/>
+  </w:num>
+  <w:num w:numId="6" w16cid:durableId="337924768">
     <w:abstractNumId w:val="1"/>
   </w:num>
 </w:numbering>

</xml_diff>